<commit_message>
FO - Log - home
Edits FO, log update en homepage edit
</commit_message>
<xml_diff>
--- a/Documentatie BeePlanner/Functioneel Ontwerp 1.0.docx
+++ b/Documentatie BeePlanner/Functioneel Ontwerp 1.0.docx
@@ -409,19 +409,7 @@
               <w:rPr>
                 <w:lang w:val="nl-NL"/>
               </w:rPr>
-              <w:t>HAP412-30</w:t>
-            </w:r>
-            <w:r>
-              <w:rPr>
-                <w:lang w:val="nl-NL"/>
-              </w:rPr>
-              <w:t>2</w:t>
-            </w:r>
-            <w:r>
-              <w:rPr>
-                <w:lang w:val="nl-NL"/>
-              </w:rPr>
-              <w:t>.B1</w:t>
+              <w:t>HAP412-302.B1</w:t>
             </w:r>
           </w:p>
         </w:tc>
@@ -461,6 +449,13 @@
     <w:p/>
     <w:sdt>
       <w:sdtPr>
+        <w:rPr>
+          <w:rFonts w:asciiTheme="minorHAnsi" w:eastAsiaTheme="minorHAnsi" w:hAnsiTheme="minorHAnsi" w:cstheme="minorBidi"/>
+          <w:color w:val="auto"/>
+          <w:sz w:val="22"/>
+          <w:szCs w:val="22"/>
+          <w:lang w:eastAsia="en-US"/>
+        </w:rPr>
         <w:id w:val="-331298860"/>
         <w:docPartObj>
           <w:docPartGallery w:val="Table of Contents"/>
@@ -469,13 +464,8 @@
       </w:sdtPr>
       <w:sdtEndPr>
         <w:rPr>
-          <w:rFonts w:asciiTheme="minorHAnsi" w:eastAsiaTheme="minorHAnsi" w:hAnsiTheme="minorHAnsi" w:cstheme="minorBidi"/>
           <w:b/>
           <w:bCs/>
-          <w:color w:val="auto"/>
-          <w:sz w:val="22"/>
-          <w:szCs w:val="22"/>
-          <w:lang w:eastAsia="en-US"/>
         </w:rPr>
       </w:sdtEndPr>
       <w:sdtContent>
@@ -508,7 +498,7 @@
           <w:r>
             <w:fldChar w:fldCharType="separate"/>
           </w:r>
-          <w:hyperlink w:anchor="_Toc514066450" w:history="1">
+          <w:hyperlink w:anchor="_Toc514073592" w:history="1">
             <w:r>
               <w:rPr>
                 <w:rStyle w:val="Hyperlink"/>
@@ -535,7 +525,7 @@
                 <w:noProof/>
                 <w:webHidden/>
               </w:rPr>
-              <w:instrText xml:space="preserve"> PAGEREF _Toc514066450 \h </w:instrText>
+              <w:instrText xml:space="preserve"> PAGEREF _Toc514073592 \h </w:instrText>
             </w:r>
             <w:r>
               <w:rPr>
@@ -555,7 +545,7 @@
                 <w:noProof/>
                 <w:webHidden/>
               </w:rPr>
-              <w:t>2</w:t>
+              <w:t>3</w:t>
             </w:r>
             <w:r>
               <w:rPr>
@@ -579,7 +569,7 @@
               <w:lang w:eastAsia="nl-NL"/>
             </w:rPr>
           </w:pPr>
-          <w:hyperlink w:anchor="_Toc514066451" w:history="1">
+          <w:hyperlink w:anchor="_Toc514073593" w:history="1">
             <w:r>
               <w:rPr>
                 <w:rStyle w:val="Hyperlink"/>
@@ -621,7 +611,7 @@
                 <w:noProof/>
                 <w:webHidden/>
               </w:rPr>
-              <w:instrText xml:space="preserve"> PAGEREF _Toc514066451 \h </w:instrText>
+              <w:instrText xml:space="preserve"> PAGEREF _Toc514073593 \h </w:instrText>
             </w:r>
             <w:r>
               <w:rPr>
@@ -641,7 +631,7 @@
                 <w:noProof/>
                 <w:webHidden/>
               </w:rPr>
-              <w:t>2</w:t>
+              <w:t>3</w:t>
             </w:r>
             <w:r>
               <w:rPr>
@@ -665,7 +655,7 @@
               <w:lang w:eastAsia="nl-NL"/>
             </w:rPr>
           </w:pPr>
-          <w:hyperlink w:anchor="_Toc514066452" w:history="1">
+          <w:hyperlink w:anchor="_Toc514073594" w:history="1">
             <w:r>
               <w:rPr>
                 <w:rStyle w:val="Hyperlink"/>
@@ -707,7 +697,7 @@
                 <w:noProof/>
                 <w:webHidden/>
               </w:rPr>
-              <w:instrText xml:space="preserve"> PAGEREF _Toc514066452 \h </w:instrText>
+              <w:instrText xml:space="preserve"> PAGEREF _Toc514073594 \h </w:instrText>
             </w:r>
             <w:r>
               <w:rPr>
@@ -727,7 +717,7 @@
                 <w:noProof/>
                 <w:webHidden/>
               </w:rPr>
-              <w:t>2</w:t>
+              <w:t>3</w:t>
             </w:r>
             <w:r>
               <w:rPr>
@@ -751,7 +741,7 @@
               <w:lang w:eastAsia="nl-NL"/>
             </w:rPr>
           </w:pPr>
-          <w:hyperlink w:anchor="_Toc514066453" w:history="1">
+          <w:hyperlink w:anchor="_Toc514073595" w:history="1">
             <w:r>
               <w:rPr>
                 <w:rStyle w:val="Hyperlink"/>
@@ -793,7 +783,7 @@
                 <w:noProof/>
                 <w:webHidden/>
               </w:rPr>
-              <w:instrText xml:space="preserve"> PAGEREF _Toc514066453 \h </w:instrText>
+              <w:instrText xml:space="preserve"> PAGEREF _Toc514073595 \h </w:instrText>
             </w:r>
             <w:r>
               <w:rPr>
@@ -813,7 +803,7 @@
                 <w:noProof/>
                 <w:webHidden/>
               </w:rPr>
-              <w:t>2</w:t>
+              <w:t>3</w:t>
             </w:r>
             <w:r>
               <w:rPr>
@@ -837,7 +827,7 @@
               <w:lang w:eastAsia="nl-NL"/>
             </w:rPr>
           </w:pPr>
-          <w:hyperlink w:anchor="_Toc514066454" w:history="1">
+          <w:hyperlink w:anchor="_Toc514073596" w:history="1">
             <w:r>
               <w:rPr>
                 <w:rStyle w:val="Hyperlink"/>
@@ -879,7 +869,7 @@
                 <w:noProof/>
                 <w:webHidden/>
               </w:rPr>
-              <w:instrText xml:space="preserve"> PAGEREF _Toc514066454 \h </w:instrText>
+              <w:instrText xml:space="preserve"> PAGEREF _Toc514073596 \h </w:instrText>
             </w:r>
             <w:r>
               <w:rPr>
@@ -899,7 +889,7 @@
                 <w:noProof/>
                 <w:webHidden/>
               </w:rPr>
-              <w:t>2</w:t>
+              <w:t>3</w:t>
             </w:r>
             <w:r>
               <w:rPr>
@@ -923,7 +913,7 @@
               <w:lang w:eastAsia="nl-NL"/>
             </w:rPr>
           </w:pPr>
-          <w:hyperlink w:anchor="_Toc514066455" w:history="1">
+          <w:hyperlink w:anchor="_Toc514073597" w:history="1">
             <w:r>
               <w:rPr>
                 <w:rStyle w:val="Hyperlink"/>
@@ -965,7 +955,7 @@
                 <w:noProof/>
                 <w:webHidden/>
               </w:rPr>
-              <w:instrText xml:space="preserve"> PAGEREF _Toc514066455 \h </w:instrText>
+              <w:instrText xml:space="preserve"> PAGEREF _Toc514073597 \h </w:instrText>
             </w:r>
             <w:r>
               <w:rPr>
@@ -1008,7 +998,7 @@
               <w:lang w:eastAsia="nl-NL"/>
             </w:rPr>
           </w:pPr>
-          <w:hyperlink w:anchor="_Toc514066456" w:history="1">
+          <w:hyperlink w:anchor="_Toc514073598" w:history="1">
             <w:r>
               <w:rPr>
                 <w:rStyle w:val="Hyperlink"/>
@@ -1035,7 +1025,7 @@
                 <w:noProof/>
                 <w:webHidden/>
               </w:rPr>
-              <w:instrText xml:space="preserve"> PAGEREF _Toc514066456 \h </w:instrText>
+              <w:instrText xml:space="preserve"> PAGEREF _Toc514073598 \h </w:instrText>
             </w:r>
             <w:r>
               <w:rPr>
@@ -1078,7 +1068,7 @@
               <w:lang w:eastAsia="nl-NL"/>
             </w:rPr>
           </w:pPr>
-          <w:hyperlink w:anchor="_Toc514066457" w:history="1">
+          <w:hyperlink w:anchor="_Toc514073599" w:history="1">
             <w:r>
               <w:rPr>
                 <w:rStyle w:val="Hyperlink"/>
@@ -1105,7 +1095,7 @@
                 <w:noProof/>
                 <w:webHidden/>
               </w:rPr>
-              <w:instrText xml:space="preserve"> PAGEREF _Toc514066457 \h </w:instrText>
+              <w:instrText xml:space="preserve"> PAGEREF _Toc514073599 \h </w:instrText>
             </w:r>
             <w:r>
               <w:rPr>
@@ -1125,7 +1115,95 @@
                 <w:noProof/>
                 <w:webHidden/>
               </w:rPr>
-              <w:t>3</w:t>
+              <w:t>4</w:t>
+            </w:r>
+            <w:r>
+              <w:rPr>
+                <w:noProof/>
+                <w:webHidden/>
+              </w:rPr>
+              <w:fldChar w:fldCharType="end"/>
+            </w:r>
+          </w:hyperlink>
+        </w:p>
+        <w:p>
+          <w:pPr>
+            <w:pStyle w:val="Inhopg2"/>
+            <w:tabs>
+              <w:tab w:val="left" w:pos="880"/>
+              <w:tab w:val="right" w:leader="dot" w:pos="9062"/>
+            </w:tabs>
+            <w:rPr>
+              <w:rFonts w:eastAsiaTheme="minorEastAsia"/>
+              <w:noProof/>
+              <w:lang w:eastAsia="nl-NL"/>
+            </w:rPr>
+          </w:pPr>
+          <w:hyperlink w:anchor="_Toc514073600" w:history="1">
+            <w:r>
+              <w:rPr>
+                <w:rStyle w:val="Hyperlink"/>
+                <w:noProof/>
+                <w:lang w:val="en-GB"/>
+              </w:rPr>
+              <w:t>3.1</w:t>
+            </w:r>
+            <w:r>
+              <w:rPr>
+                <w:rFonts w:eastAsiaTheme="minorEastAsia"/>
+                <w:noProof/>
+                <w:lang w:eastAsia="nl-NL"/>
+              </w:rPr>
+              <w:tab/>
+            </w:r>
+            <w:r>
+              <w:rPr>
+                <w:rStyle w:val="Hyperlink"/>
+                <w:noProof/>
+                <w:lang w:val="en-GB"/>
+              </w:rPr>
+              <w:t>Authenticatie</w:t>
+            </w:r>
+            <w:r>
+              <w:rPr>
+                <w:noProof/>
+                <w:webHidden/>
+              </w:rPr>
+              <w:tab/>
+            </w:r>
+            <w:r>
+              <w:rPr>
+                <w:noProof/>
+                <w:webHidden/>
+              </w:rPr>
+              <w:fldChar w:fldCharType="begin"/>
+            </w:r>
+            <w:r>
+              <w:rPr>
+                <w:noProof/>
+                <w:webHidden/>
+              </w:rPr>
+              <w:instrText xml:space="preserve"> PAGEREF _Toc514073600 \h </w:instrText>
+            </w:r>
+            <w:r>
+              <w:rPr>
+                <w:noProof/>
+                <w:webHidden/>
+              </w:rPr>
+            </w:r>
+            <w:r>
+              <w:rPr>
+                <w:noProof/>
+                <w:webHidden/>
+              </w:rPr>
+              <w:fldChar w:fldCharType="separate"/>
+            </w:r>
+            <w:r>
+              <w:rPr>
+                <w:noProof/>
+                <w:webHidden/>
+              </w:rPr>
+              <w:t>4</w:t>
             </w:r>
             <w:r>
               <w:rPr>
@@ -1148,7 +1226,7 @@
               <w:lang w:eastAsia="nl-NL"/>
             </w:rPr>
           </w:pPr>
-          <w:hyperlink w:anchor="_Toc514066458" w:history="1">
+          <w:hyperlink w:anchor="_Toc514073601" w:history="1">
             <w:r>
               <w:rPr>
                 <w:rStyle w:val="Hyperlink"/>
@@ -1175,7 +1253,7 @@
                 <w:noProof/>
                 <w:webHidden/>
               </w:rPr>
-              <w:instrText xml:space="preserve"> PAGEREF _Toc514066458 \h </w:instrText>
+              <w:instrText xml:space="preserve"> PAGEREF _Toc514073601 \h </w:instrText>
             </w:r>
             <w:r>
               <w:rPr>
@@ -1195,7 +1273,7 @@
                 <w:noProof/>
                 <w:webHidden/>
               </w:rPr>
-              <w:t>3</w:t>
+              <w:t>4</w:t>
             </w:r>
             <w:r>
               <w:rPr>
@@ -1218,7 +1296,7 @@
               <w:lang w:eastAsia="nl-NL"/>
             </w:rPr>
           </w:pPr>
-          <w:hyperlink w:anchor="_Toc514066459" w:history="1">
+          <w:hyperlink w:anchor="_Toc514073602" w:history="1">
             <w:r>
               <w:rPr>
                 <w:rStyle w:val="Hyperlink"/>
@@ -1245,7 +1323,7 @@
                 <w:noProof/>
                 <w:webHidden/>
               </w:rPr>
-              <w:instrText xml:space="preserve"> PAGEREF _Toc514066459 \h </w:instrText>
+              <w:instrText xml:space="preserve"> PAGEREF _Toc514073602 \h </w:instrText>
             </w:r>
             <w:r>
               <w:rPr>
@@ -1265,7 +1343,7 @@
                 <w:noProof/>
                 <w:webHidden/>
               </w:rPr>
-              <w:t>3</w:t>
+              <w:t>4</w:t>
             </w:r>
             <w:r>
               <w:rPr>
@@ -1288,7 +1366,7 @@
               <w:lang w:eastAsia="nl-NL"/>
             </w:rPr>
           </w:pPr>
-          <w:hyperlink w:anchor="_Toc514066460" w:history="1">
+          <w:hyperlink w:anchor="_Toc514073603" w:history="1">
             <w:r>
               <w:rPr>
                 <w:rStyle w:val="Hyperlink"/>
@@ -1315,7 +1393,7 @@
                 <w:noProof/>
                 <w:webHidden/>
               </w:rPr>
-              <w:instrText xml:space="preserve"> PAGEREF _Toc514066460 \h </w:instrText>
+              <w:instrText xml:space="preserve"> PAGEREF _Toc514073603 \h </w:instrText>
             </w:r>
             <w:r>
               <w:rPr>
@@ -1335,7 +1413,7 @@
                 <w:noProof/>
                 <w:webHidden/>
               </w:rPr>
-              <w:t>3</w:t>
+              <w:t>4</w:t>
             </w:r>
             <w:r>
               <w:rPr>
@@ -1358,7 +1436,7 @@
               <w:lang w:eastAsia="nl-NL"/>
             </w:rPr>
           </w:pPr>
-          <w:hyperlink w:anchor="_Toc514066461" w:history="1">
+          <w:hyperlink w:anchor="_Toc514073604" w:history="1">
             <w:r>
               <w:rPr>
                 <w:rStyle w:val="Hyperlink"/>
@@ -1385,7 +1463,7 @@
                 <w:noProof/>
                 <w:webHidden/>
               </w:rPr>
-              <w:instrText xml:space="preserve"> PAGEREF _Toc514066461 \h </w:instrText>
+              <w:instrText xml:space="preserve"> PAGEREF _Toc514073604 \h </w:instrText>
             </w:r>
             <w:r>
               <w:rPr>
@@ -1405,7 +1483,7 @@
                 <w:noProof/>
                 <w:webHidden/>
               </w:rPr>
-              <w:t>3</w:t>
+              <w:t>4</w:t>
             </w:r>
             <w:r>
               <w:rPr>
@@ -1428,7 +1506,7 @@
               <w:lang w:eastAsia="nl-NL"/>
             </w:rPr>
           </w:pPr>
-          <w:hyperlink w:anchor="_Toc514066462" w:history="1">
+          <w:hyperlink w:anchor="_Toc514073605" w:history="1">
             <w:r>
               <w:rPr>
                 <w:rStyle w:val="Hyperlink"/>
@@ -1455,7 +1533,7 @@
                 <w:noProof/>
                 <w:webHidden/>
               </w:rPr>
-              <w:instrText xml:space="preserve"> PAGEREF _Toc514066462 \h </w:instrText>
+              <w:instrText xml:space="preserve"> PAGEREF _Toc514073605 \h </w:instrText>
             </w:r>
             <w:r>
               <w:rPr>
@@ -1475,7 +1553,7 @@
                 <w:noProof/>
                 <w:webHidden/>
               </w:rPr>
-              <w:t>3</w:t>
+              <w:t>4</w:t>
             </w:r>
             <w:r>
               <w:rPr>
@@ -1498,7 +1576,7 @@
               <w:lang w:eastAsia="nl-NL"/>
             </w:rPr>
           </w:pPr>
-          <w:hyperlink w:anchor="_Toc514066463" w:history="1">
+          <w:hyperlink w:anchor="_Toc514073606" w:history="1">
             <w:r>
               <w:rPr>
                 <w:rStyle w:val="Hyperlink"/>
@@ -1525,7 +1603,7 @@
                 <w:noProof/>
                 <w:webHidden/>
               </w:rPr>
-              <w:instrText xml:space="preserve"> PAGEREF _Toc514066463 \h </w:instrText>
+              <w:instrText xml:space="preserve"> PAGEREF _Toc514073606 \h </w:instrText>
             </w:r>
             <w:r>
               <w:rPr>
@@ -1545,7 +1623,497 @@
                 <w:noProof/>
                 <w:webHidden/>
               </w:rPr>
-              <w:t>3</w:t>
+              <w:t>4</w:t>
+            </w:r>
+            <w:r>
+              <w:rPr>
+                <w:noProof/>
+                <w:webHidden/>
+              </w:rPr>
+              <w:fldChar w:fldCharType="end"/>
+            </w:r>
+          </w:hyperlink>
+        </w:p>
+        <w:p>
+          <w:pPr>
+            <w:pStyle w:val="Inhopg1"/>
+            <w:tabs>
+              <w:tab w:val="right" w:leader="dot" w:pos="9062"/>
+            </w:tabs>
+            <w:rPr>
+              <w:rFonts w:eastAsiaTheme="minorEastAsia"/>
+              <w:noProof/>
+              <w:lang w:eastAsia="nl-NL"/>
+            </w:rPr>
+          </w:pPr>
+          <w:hyperlink w:anchor="_Toc514073607" w:history="1">
+            <w:r>
+              <w:rPr>
+                <w:rStyle w:val="Hyperlink"/>
+                <w:noProof/>
+              </w:rPr>
+              <w:t>8. Mock ups</w:t>
+            </w:r>
+            <w:r>
+              <w:rPr>
+                <w:noProof/>
+                <w:webHidden/>
+              </w:rPr>
+              <w:tab/>
+            </w:r>
+            <w:r>
+              <w:rPr>
+                <w:noProof/>
+                <w:webHidden/>
+              </w:rPr>
+              <w:fldChar w:fldCharType="begin"/>
+            </w:r>
+            <w:r>
+              <w:rPr>
+                <w:noProof/>
+                <w:webHidden/>
+              </w:rPr>
+              <w:instrText xml:space="preserve"> PAGEREF _Toc514073607 \h </w:instrText>
+            </w:r>
+            <w:r>
+              <w:rPr>
+                <w:noProof/>
+                <w:webHidden/>
+              </w:rPr>
+            </w:r>
+            <w:r>
+              <w:rPr>
+                <w:noProof/>
+                <w:webHidden/>
+              </w:rPr>
+              <w:fldChar w:fldCharType="separate"/>
+            </w:r>
+            <w:r>
+              <w:rPr>
+                <w:noProof/>
+                <w:webHidden/>
+              </w:rPr>
+              <w:t>4</w:t>
+            </w:r>
+            <w:r>
+              <w:rPr>
+                <w:noProof/>
+                <w:webHidden/>
+              </w:rPr>
+              <w:fldChar w:fldCharType="end"/>
+            </w:r>
+          </w:hyperlink>
+        </w:p>
+        <w:p>
+          <w:pPr>
+            <w:pStyle w:val="Inhopg1"/>
+            <w:tabs>
+              <w:tab w:val="right" w:leader="dot" w:pos="9062"/>
+            </w:tabs>
+            <w:rPr>
+              <w:rFonts w:eastAsiaTheme="minorEastAsia"/>
+              <w:noProof/>
+              <w:lang w:eastAsia="nl-NL"/>
+            </w:rPr>
+          </w:pPr>
+          <w:hyperlink w:anchor="_Toc514073608" w:history="1">
+            <w:r>
+              <w:rPr>
+                <w:rStyle w:val="Hyperlink"/>
+                <w:noProof/>
+              </w:rPr>
+              <w:t>9. Vormgeving</w:t>
+            </w:r>
+            <w:r>
+              <w:rPr>
+                <w:noProof/>
+                <w:webHidden/>
+              </w:rPr>
+              <w:tab/>
+            </w:r>
+            <w:r>
+              <w:rPr>
+                <w:noProof/>
+                <w:webHidden/>
+              </w:rPr>
+              <w:fldChar w:fldCharType="begin"/>
+            </w:r>
+            <w:r>
+              <w:rPr>
+                <w:noProof/>
+                <w:webHidden/>
+              </w:rPr>
+              <w:instrText xml:space="preserve"> PAGEREF _Toc514073608 \h </w:instrText>
+            </w:r>
+            <w:r>
+              <w:rPr>
+                <w:noProof/>
+                <w:webHidden/>
+              </w:rPr>
+            </w:r>
+            <w:r>
+              <w:rPr>
+                <w:noProof/>
+                <w:webHidden/>
+              </w:rPr>
+              <w:fldChar w:fldCharType="separate"/>
+            </w:r>
+            <w:r>
+              <w:rPr>
+                <w:noProof/>
+                <w:webHidden/>
+              </w:rPr>
+              <w:t>4</w:t>
+            </w:r>
+            <w:r>
+              <w:rPr>
+                <w:noProof/>
+                <w:webHidden/>
+              </w:rPr>
+              <w:fldChar w:fldCharType="end"/>
+            </w:r>
+          </w:hyperlink>
+        </w:p>
+        <w:p>
+          <w:pPr>
+            <w:pStyle w:val="Inhopg1"/>
+            <w:tabs>
+              <w:tab w:val="right" w:leader="dot" w:pos="9062"/>
+            </w:tabs>
+            <w:rPr>
+              <w:rFonts w:eastAsiaTheme="minorEastAsia"/>
+              <w:noProof/>
+              <w:lang w:eastAsia="nl-NL"/>
+            </w:rPr>
+          </w:pPr>
+          <w:hyperlink w:anchor="_Toc514073609" w:history="1">
+            <w:r>
+              <w:rPr>
+                <w:rStyle w:val="Hyperlink"/>
+                <w:noProof/>
+              </w:rPr>
+              <w:t>10. Testplan</w:t>
+            </w:r>
+            <w:r>
+              <w:rPr>
+                <w:noProof/>
+                <w:webHidden/>
+              </w:rPr>
+              <w:tab/>
+            </w:r>
+            <w:r>
+              <w:rPr>
+                <w:noProof/>
+                <w:webHidden/>
+              </w:rPr>
+              <w:fldChar w:fldCharType="begin"/>
+            </w:r>
+            <w:r>
+              <w:rPr>
+                <w:noProof/>
+                <w:webHidden/>
+              </w:rPr>
+              <w:instrText xml:space="preserve"> PAGEREF _Toc514073609 \h </w:instrText>
+            </w:r>
+            <w:r>
+              <w:rPr>
+                <w:noProof/>
+                <w:webHidden/>
+              </w:rPr>
+            </w:r>
+            <w:r>
+              <w:rPr>
+                <w:noProof/>
+                <w:webHidden/>
+              </w:rPr>
+              <w:fldChar w:fldCharType="separate"/>
+            </w:r>
+            <w:r>
+              <w:rPr>
+                <w:noProof/>
+                <w:webHidden/>
+              </w:rPr>
+              <w:t>4</w:t>
+            </w:r>
+            <w:r>
+              <w:rPr>
+                <w:noProof/>
+                <w:webHidden/>
+              </w:rPr>
+              <w:fldChar w:fldCharType="end"/>
+            </w:r>
+          </w:hyperlink>
+        </w:p>
+        <w:p>
+          <w:pPr>
+            <w:pStyle w:val="Inhopg1"/>
+            <w:tabs>
+              <w:tab w:val="right" w:leader="dot" w:pos="9062"/>
+            </w:tabs>
+            <w:rPr>
+              <w:rFonts w:eastAsiaTheme="minorEastAsia"/>
+              <w:noProof/>
+              <w:lang w:eastAsia="nl-NL"/>
+            </w:rPr>
+          </w:pPr>
+          <w:hyperlink w:anchor="_Toc514073610" w:history="1">
+            <w:r>
+              <w:rPr>
+                <w:rStyle w:val="Hyperlink"/>
+                <w:noProof/>
+              </w:rPr>
+              <w:t>11. Bronnen</w:t>
+            </w:r>
+            <w:r>
+              <w:rPr>
+                <w:noProof/>
+                <w:webHidden/>
+              </w:rPr>
+              <w:tab/>
+            </w:r>
+            <w:r>
+              <w:rPr>
+                <w:noProof/>
+                <w:webHidden/>
+              </w:rPr>
+              <w:fldChar w:fldCharType="begin"/>
+            </w:r>
+            <w:r>
+              <w:rPr>
+                <w:noProof/>
+                <w:webHidden/>
+              </w:rPr>
+              <w:instrText xml:space="preserve"> PAGEREF _Toc514073610 \h </w:instrText>
+            </w:r>
+            <w:r>
+              <w:rPr>
+                <w:noProof/>
+                <w:webHidden/>
+              </w:rPr>
+            </w:r>
+            <w:r>
+              <w:rPr>
+                <w:noProof/>
+                <w:webHidden/>
+              </w:rPr>
+              <w:fldChar w:fldCharType="separate"/>
+            </w:r>
+            <w:r>
+              <w:rPr>
+                <w:noProof/>
+                <w:webHidden/>
+              </w:rPr>
+              <w:t>4</w:t>
+            </w:r>
+            <w:r>
+              <w:rPr>
+                <w:noProof/>
+                <w:webHidden/>
+              </w:rPr>
+              <w:fldChar w:fldCharType="end"/>
+            </w:r>
+          </w:hyperlink>
+        </w:p>
+        <w:p>
+          <w:pPr>
+            <w:pStyle w:val="Inhopg2"/>
+            <w:tabs>
+              <w:tab w:val="right" w:leader="dot" w:pos="9062"/>
+            </w:tabs>
+            <w:rPr>
+              <w:rFonts w:eastAsiaTheme="minorEastAsia"/>
+              <w:noProof/>
+              <w:lang w:eastAsia="nl-NL"/>
+            </w:rPr>
+          </w:pPr>
+          <w:hyperlink w:anchor="_Toc514073611" w:history="1">
+            <w:r>
+              <w:rPr>
+                <w:rStyle w:val="Hyperlink"/>
+                <w:noProof/>
+              </w:rPr>
+              <w:t>11.1 Programma’s</w:t>
+            </w:r>
+            <w:r>
+              <w:rPr>
+                <w:noProof/>
+                <w:webHidden/>
+              </w:rPr>
+              <w:tab/>
+            </w:r>
+            <w:r>
+              <w:rPr>
+                <w:noProof/>
+                <w:webHidden/>
+              </w:rPr>
+              <w:fldChar w:fldCharType="begin"/>
+            </w:r>
+            <w:r>
+              <w:rPr>
+                <w:noProof/>
+                <w:webHidden/>
+              </w:rPr>
+              <w:instrText xml:space="preserve"> PAGEREF _Toc514073611 \h </w:instrText>
+            </w:r>
+            <w:r>
+              <w:rPr>
+                <w:noProof/>
+                <w:webHidden/>
+              </w:rPr>
+            </w:r>
+            <w:r>
+              <w:rPr>
+                <w:noProof/>
+                <w:webHidden/>
+              </w:rPr>
+              <w:fldChar w:fldCharType="separate"/>
+            </w:r>
+            <w:r>
+              <w:rPr>
+                <w:noProof/>
+                <w:webHidden/>
+              </w:rPr>
+              <w:t>4</w:t>
+            </w:r>
+            <w:r>
+              <w:rPr>
+                <w:noProof/>
+                <w:webHidden/>
+              </w:rPr>
+              <w:fldChar w:fldCharType="end"/>
+            </w:r>
+          </w:hyperlink>
+        </w:p>
+        <w:p>
+          <w:pPr>
+            <w:pStyle w:val="Inhopg2"/>
+            <w:tabs>
+              <w:tab w:val="right" w:leader="dot" w:pos="9062"/>
+            </w:tabs>
+            <w:rPr>
+              <w:rFonts w:eastAsiaTheme="minorEastAsia"/>
+              <w:noProof/>
+              <w:lang w:eastAsia="nl-NL"/>
+            </w:rPr>
+          </w:pPr>
+          <w:hyperlink w:anchor="_Toc514073612" w:history="1">
+            <w:r>
+              <w:rPr>
+                <w:rStyle w:val="Hyperlink"/>
+                <w:noProof/>
+              </w:rPr>
+              <w:t>11.2 Documenten</w:t>
+            </w:r>
+            <w:r>
+              <w:rPr>
+                <w:noProof/>
+                <w:webHidden/>
+              </w:rPr>
+              <w:tab/>
+            </w:r>
+            <w:r>
+              <w:rPr>
+                <w:noProof/>
+                <w:webHidden/>
+              </w:rPr>
+              <w:fldChar w:fldCharType="begin"/>
+            </w:r>
+            <w:r>
+              <w:rPr>
+                <w:noProof/>
+                <w:webHidden/>
+              </w:rPr>
+              <w:instrText xml:space="preserve"> PAGEREF _Toc514073612 \h </w:instrText>
+            </w:r>
+            <w:r>
+              <w:rPr>
+                <w:noProof/>
+                <w:webHidden/>
+              </w:rPr>
+            </w:r>
+            <w:r>
+              <w:rPr>
+                <w:noProof/>
+                <w:webHidden/>
+              </w:rPr>
+              <w:fldChar w:fldCharType="separate"/>
+            </w:r>
+            <w:r>
+              <w:rPr>
+                <w:noProof/>
+                <w:webHidden/>
+              </w:rPr>
+              <w:t>4</w:t>
+            </w:r>
+            <w:r>
+              <w:rPr>
+                <w:noProof/>
+                <w:webHidden/>
+              </w:rPr>
+              <w:fldChar w:fldCharType="end"/>
+            </w:r>
+          </w:hyperlink>
+        </w:p>
+        <w:p>
+          <w:pPr>
+            <w:pStyle w:val="Inhopg2"/>
+            <w:tabs>
+              <w:tab w:val="right" w:leader="dot" w:pos="9062"/>
+            </w:tabs>
+            <w:rPr>
+              <w:rFonts w:eastAsiaTheme="minorEastAsia"/>
+              <w:noProof/>
+              <w:lang w:eastAsia="nl-NL"/>
+            </w:rPr>
+          </w:pPr>
+          <w:hyperlink w:anchor="_Toc514073613" w:history="1">
+            <w:r>
+              <w:rPr>
+                <w:rStyle w:val="Hyperlink"/>
+                <w:noProof/>
+              </w:rPr>
+              <w:t>11.3 Mensen</w:t>
+            </w:r>
+            <w:r>
+              <w:rPr>
+                <w:noProof/>
+                <w:webHidden/>
+              </w:rPr>
+              <w:tab/>
+            </w:r>
+            <w:r>
+              <w:rPr>
+                <w:noProof/>
+                <w:webHidden/>
+              </w:rPr>
+              <w:fldChar w:fldCharType="begin"/>
+            </w:r>
+            <w:r>
+              <w:rPr>
+                <w:noProof/>
+                <w:webHidden/>
+              </w:rPr>
+              <w:instrText xml:space="preserve"> PAGEREF _Toc514073613 \h </w:instrText>
+            </w:r>
+            <w:r>
+              <w:rPr>
+                <w:noProof/>
+                <w:webHidden/>
+              </w:rPr>
+            </w:r>
+            <w:r>
+              <w:rPr>
+                <w:noProof/>
+                <w:webHidden/>
+              </w:rPr>
+              <w:fldChar w:fldCharType="separate"/>
+            </w:r>
+            <w:r>
+              <w:rPr>
+                <w:noProof/>
+                <w:webHidden/>
+              </w:rPr>
+              <w:t>4</w:t>
             </w:r>
             <w:r>
               <w:rPr>
@@ -1586,9 +2154,8 @@
       <w:pPr>
         <w:pStyle w:val="Kop1"/>
       </w:pPr>
-      <w:bookmarkStart w:id="0" w:name="_Toc514066450"/>
-      <w:r>
-        <w:lastRenderedPageBreak/>
+      <w:bookmarkStart w:id="0" w:name="_Toc514073592"/>
+      <w:r>
         <w:t>1. Algemene informatie</w:t>
       </w:r>
       <w:bookmarkEnd w:id="0"/>
@@ -1597,7 +2164,7 @@
       <w:pPr>
         <w:pStyle w:val="Kop2"/>
       </w:pPr>
-      <w:bookmarkStart w:id="1" w:name="_Toc514066451"/>
+      <w:bookmarkStart w:id="1" w:name="_Toc514073593"/>
       <w:r>
         <w:t>1.1</w:t>
       </w:r>
@@ -1799,7 +2366,7 @@
       <w:pPr>
         <w:pStyle w:val="Kop2"/>
       </w:pPr>
-      <w:bookmarkStart w:id="2" w:name="_Toc514066452"/>
+      <w:bookmarkStart w:id="2" w:name="_Toc514073594"/>
       <w:r>
         <w:t>1.2</w:t>
       </w:r>
@@ -1813,7 +2380,7 @@
       <w:pPr>
         <w:pStyle w:val="Kop3"/>
       </w:pPr>
-      <w:bookmarkStart w:id="3" w:name="_Toc514066453"/>
+      <w:bookmarkStart w:id="3" w:name="_Toc514073595"/>
       <w:r>
         <w:t>1.2.1</w:t>
       </w:r>
@@ -2068,7 +2635,7 @@
       <w:pPr>
         <w:pStyle w:val="Kop3"/>
       </w:pPr>
-      <w:bookmarkStart w:id="4" w:name="_Toc514066454"/>
+      <w:bookmarkStart w:id="4" w:name="_Toc514073596"/>
       <w:r>
         <w:t>1.2.2</w:t>
       </w:r>
@@ -2245,7 +2812,7 @@
       <w:pPr>
         <w:pStyle w:val="Kop2"/>
       </w:pPr>
-      <w:bookmarkStart w:id="5" w:name="_Toc514066455"/>
+      <w:bookmarkStart w:id="5" w:name="_Toc514073597"/>
       <w:r>
         <w:t>1.3</w:t>
       </w:r>
@@ -2263,48 +2830,109 @@
     <w:p/>
     <w:p/>
     <w:p/>
-    <w:p>
-      <w:bookmarkStart w:id="6" w:name="_GoBack"/>
-      <w:bookmarkEnd w:id="6"/>
-    </w:p>
+    <w:p/>
     <w:p>
       <w:pPr>
         <w:pStyle w:val="Kop1"/>
       </w:pPr>
-      <w:bookmarkStart w:id="7" w:name="_Toc514066456"/>
-      <w:r>
-        <w:lastRenderedPageBreak/>
+      <w:bookmarkStart w:id="6" w:name="_Toc514073598"/>
+      <w:r>
         <w:t>2. Opdrachtomschrijving</w:t>
+      </w:r>
+      <w:bookmarkEnd w:id="6"/>
+    </w:p>
+    <w:p>
+      <w:r>
+        <w:t xml:space="preserve">BeePlanner is een urenregistratie webapplicatie  voor ZWF Ontwerp. Deze applicatie gaat een standalone webapp worden die communiceert met het bestaande CRM(Customer </w:t>
+      </w:r>
+      <w:r>
+        <w:t>relationship</w:t>
+      </w:r>
+      <w:r>
+        <w:t xml:space="preserve"> management) van ZWF. Dit CRM is gebaseerd op SuiteCRM. In BeePlanner</w:t>
+      </w:r>
+      <w:r>
+        <w:t xml:space="preserve"> kunnen</w:t>
+      </w:r>
+      <w:r>
+        <w:t xml:space="preserve"> de gemaakte uren van een werknemer worden geregistreerd en deze worden gekoppeld aan een project. Op deze manier kan de administratie de facturatie regelen per project en is er een duidelijk overzicht voor de werknemer hoeveel uren er per week per project besteed zijn.</w:t>
+      </w:r>
+      <w:r>
+        <w:t xml:space="preserve"> </w:t>
+      </w:r>
+    </w:p>
+    <w:p/>
+    <w:p>
+      <w:pPr>
+        <w:pStyle w:val="Kop1"/>
+      </w:pPr>
+      <w:bookmarkStart w:id="7" w:name="_Toc514073599"/>
+      <w:r>
+        <w:t>3. Onderdelen</w:t>
       </w:r>
       <w:bookmarkEnd w:id="7"/>
     </w:p>
     <w:p>
       <w:pPr>
-        <w:pStyle w:val="Kop1"/>
+        <w:pStyle w:val="Kop2"/>
+        <w:rPr>
+          <w:lang w:val="en-GB"/>
+        </w:rPr>
       </w:pPr>
-      <w:bookmarkStart w:id="8" w:name="_Toc514066457"/>
-      <w:r>
-        <w:t>3. Onderdelen</w:t>
+      <w:bookmarkStart w:id="8" w:name="_Toc514052832"/>
+      <w:bookmarkStart w:id="9" w:name="_Toc514073600"/>
+      <w:r>
+        <w:rPr>
+          <w:lang w:val="en-GB"/>
+        </w:rPr>
+        <w:t>3.1</w:t>
+      </w:r>
+      <w:r>
+        <w:rPr>
+          <w:lang w:val="en-GB"/>
+        </w:rPr>
+        <w:tab/>
+        <w:t>Authenticatie</w:t>
       </w:r>
       <w:bookmarkEnd w:id="8"/>
+      <w:bookmarkEnd w:id="9"/>
     </w:p>
     <w:p>
-      <w:pPr>
-        <w:pStyle w:val="Kop1"/>
-      </w:pPr>
-      <w:bookmarkStart w:id="9" w:name="_Toc514066458"/>
-      <w:r>
-        <w:t>4. Doel en doelgroep</w:t>
-      </w:r>
-      <w:bookmarkEnd w:id="9"/>
+      <w:r>
+        <w:t>Er wordt ingelogd op de applicatie door middel van een e-mail adres en een wachtwoord, Er kan alleen verbinding worden gemaakt met de applicatie als er gebruik wordt gemaakt van het bedrijfsnetwerk. De authenticatie gaat via de BeeConnect applicatie.</w:t>
+      </w:r>
+      <w:r>
+        <w:t xml:space="preserve"> Het idee hier achter is dat er een SSO(Single </w:t>
+      </w:r>
+      <w:proofErr w:type="spellStart"/>
+      <w:r>
+        <w:t>sign</w:t>
+      </w:r>
+      <w:proofErr w:type="spellEnd"/>
+      <w:r>
+        <w:t>-on) plaatsvind waardoor er maar één keer ingelogd hoeft te worden op zowel het CRM als op BeePlanner.</w:t>
+      </w:r>
     </w:p>
     <w:p>
       <w:pPr>
         <w:pStyle w:val="Kop2"/>
       </w:pPr>
-      <w:bookmarkStart w:id="10" w:name="_Toc514066459"/>
-      <w:r>
-        <w:t>4.1 Doel</w:t>
+      <w:r>
+        <w:t>3.2</w:t>
+      </w:r>
+      <w:r>
+        <w:tab/>
+        <w:t>Urentabel</w:t>
+      </w:r>
+    </w:p>
+    <w:p/>
+    <w:p>
+      <w:pPr>
+        <w:pStyle w:val="Kop1"/>
+      </w:pPr>
+      <w:bookmarkStart w:id="10" w:name="_Toc514073601"/>
+      <w:r>
+        <w:t>4. Doel en doelgroep</w:t>
       </w:r>
       <w:bookmarkEnd w:id="10"/>
     </w:p>
@@ -2312,29 +2940,39 @@
       <w:pPr>
         <w:pStyle w:val="Kop2"/>
       </w:pPr>
-      <w:bookmarkStart w:id="11" w:name="_Toc514066460"/>
+      <w:bookmarkStart w:id="11" w:name="_Toc514073602"/>
+      <w:r>
+        <w:t>4.1 Doel</w:t>
+      </w:r>
+      <w:bookmarkEnd w:id="11"/>
+    </w:p>
+    <w:p>
+      <w:r>
+        <w:t>Het doel van BeePlanner is om de gemaakte uren per project per week in te vullen zodat de gebruiker inzicht heeft over zijn uren en de administratie kan hierdoor de facturatie regelen.</w:t>
+      </w:r>
+    </w:p>
+    <w:p>
+      <w:pPr>
+        <w:pStyle w:val="Kop2"/>
+      </w:pPr>
+      <w:bookmarkStart w:id="12" w:name="_Toc514073603"/>
       <w:r>
         <w:t>4.2 Doelgroep</w:t>
       </w:r>
-      <w:bookmarkEnd w:id="11"/>
+      <w:bookmarkEnd w:id="12"/>
+    </w:p>
+    <w:p>
+      <w:r>
+        <w:t>De doelgroep van deze applicatie zijn de medewerkers van ZWF Ontwerp, stagairs en freelancers die voor ZWF Ontwerp werken.</w:t>
+      </w:r>
     </w:p>
     <w:p>
       <w:pPr>
         <w:pStyle w:val="Kop1"/>
       </w:pPr>
-      <w:bookmarkStart w:id="12" w:name="_Toc514066461"/>
+      <w:bookmarkStart w:id="13" w:name="_Toc514073604"/>
       <w:r>
         <w:t>5. Onderdelen die niet gemaakt worden</w:t>
-      </w:r>
-      <w:bookmarkEnd w:id="12"/>
-    </w:p>
-    <w:p>
-      <w:pPr>
-        <w:pStyle w:val="Kop1"/>
-      </w:pPr>
-      <w:bookmarkStart w:id="13" w:name="_Toc514066462"/>
-      <w:r>
-        <w:t>6. Systeemvereisten</w:t>
       </w:r>
       <w:bookmarkEnd w:id="13"/>
     </w:p>
@@ -2342,18 +2980,724 @@
       <w:pPr>
         <w:pStyle w:val="Kop1"/>
       </w:pPr>
-      <w:bookmarkStart w:id="14" w:name="_Toc514066463"/>
+      <w:bookmarkStart w:id="14" w:name="_Toc514073605"/>
+      <w:r>
+        <w:t>6. Systeemvereisten</w:t>
+      </w:r>
+      <w:bookmarkStart w:id="15" w:name="_GoBack"/>
+      <w:bookmarkEnd w:id="14"/>
+      <w:bookmarkEnd w:id="15"/>
+    </w:p>
+    <w:p>
+      <w:pPr>
+        <w:pStyle w:val="Kop1"/>
+      </w:pPr>
+      <w:bookmarkStart w:id="16" w:name="_Toc514073606"/>
       <w:r>
         <w:t>7. Programmaverloop</w:t>
       </w:r>
-      <w:bookmarkEnd w:id="14"/>
+      <w:bookmarkEnd w:id="16"/>
       <w:r>
         <w:t xml:space="preserve"> </w:t>
       </w:r>
     </w:p>
+    <w:p>
+      <w:pPr>
+        <w:pStyle w:val="Kop1"/>
+      </w:pPr>
+      <w:bookmarkStart w:id="17" w:name="_Toc514073607"/>
+      <w:r>
+        <w:t>8. Mock ups</w:t>
+      </w:r>
+      <w:bookmarkEnd w:id="17"/>
+    </w:p>
+    <w:p>
+      <w:pPr>
+        <w:pStyle w:val="Kop1"/>
+      </w:pPr>
+      <w:bookmarkStart w:id="18" w:name="_Toc514073608"/>
+      <w:r>
+        <w:t>9. Vormgeving</w:t>
+      </w:r>
+      <w:bookmarkEnd w:id="18"/>
+    </w:p>
+    <w:p>
+      <w:pPr>
+        <w:pStyle w:val="Kop1"/>
+      </w:pPr>
+      <w:bookmarkStart w:id="19" w:name="_Toc514073609"/>
+      <w:r>
+        <w:t>10. Testplan</w:t>
+      </w:r>
+      <w:bookmarkEnd w:id="19"/>
+    </w:p>
+    <w:p>
+      <w:pPr>
+        <w:pStyle w:val="Kop1"/>
+      </w:pPr>
+      <w:bookmarkStart w:id="20" w:name="_Toc514073610"/>
+      <w:r>
+        <w:t>11. Bronnen</w:t>
+      </w:r>
+      <w:bookmarkEnd w:id="20"/>
+    </w:p>
+    <w:p>
+      <w:pPr>
+        <w:pStyle w:val="Kop2"/>
+      </w:pPr>
+      <w:bookmarkStart w:id="21" w:name="_Toc514073611"/>
+      <w:r>
+        <w:t>11.1 Programma’s</w:t>
+      </w:r>
+      <w:bookmarkEnd w:id="21"/>
+    </w:p>
+    <w:tbl>
+      <w:tblPr>
+        <w:tblStyle w:val="Tabelraster"/>
+        <w:tblW w:w="0" w:type="auto"/>
+        <w:tblLook w:val="04A0" w:firstRow="1" w:lastRow="0" w:firstColumn="1" w:lastColumn="0" w:noHBand="0" w:noVBand="1"/>
+      </w:tblPr>
+      <w:tblGrid>
+        <w:gridCol w:w="2157"/>
+        <w:gridCol w:w="2125"/>
+        <w:gridCol w:w="2578"/>
+        <w:gridCol w:w="2202"/>
+      </w:tblGrid>
+      <w:tr>
+        <w:tc>
+          <w:tcPr>
+            <w:tcW w:w="2157" w:type="dxa"/>
+            <w:shd w:val="clear" w:color="auto" w:fill="00B0F0"/>
+          </w:tcPr>
+          <w:p>
+            <w:proofErr w:type="spellStart"/>
+            <w:r>
+              <w:t>Naam</w:t>
+            </w:r>
+            <w:proofErr w:type="spellEnd"/>
+          </w:p>
+        </w:tc>
+        <w:tc>
+          <w:tcPr>
+            <w:tcW w:w="2125" w:type="dxa"/>
+            <w:shd w:val="clear" w:color="auto" w:fill="00B0F0"/>
+          </w:tcPr>
+          <w:p>
+            <w:proofErr w:type="spellStart"/>
+            <w:r>
+              <w:t>Versie</w:t>
+            </w:r>
+            <w:proofErr w:type="spellEnd"/>
+          </w:p>
+        </w:tc>
+        <w:tc>
+          <w:tcPr>
+            <w:tcW w:w="2578" w:type="dxa"/>
+            <w:shd w:val="clear" w:color="auto" w:fill="00B0F0"/>
+          </w:tcPr>
+          <w:p>
+            <w:r>
+              <w:t>Link</w:t>
+            </w:r>
+          </w:p>
+        </w:tc>
+        <w:tc>
+          <w:tcPr>
+            <w:tcW w:w="2202" w:type="dxa"/>
+            <w:shd w:val="clear" w:color="auto" w:fill="00B0F0"/>
+          </w:tcPr>
+          <w:p>
+            <w:proofErr w:type="spellStart"/>
+            <w:r>
+              <w:t>Doel</w:t>
+            </w:r>
+            <w:proofErr w:type="spellEnd"/>
+          </w:p>
+        </w:tc>
+      </w:tr>
+      <w:tr>
+        <w:tc>
+          <w:tcPr>
+            <w:tcW w:w="2157" w:type="dxa"/>
+          </w:tcPr>
+          <w:p>
+            <w:r>
+              <w:t>Microsoft Word</w:t>
+            </w:r>
+          </w:p>
+        </w:tc>
+        <w:tc>
+          <w:tcPr>
+            <w:tcW w:w="2125" w:type="dxa"/>
+          </w:tcPr>
+          <w:p>
+            <w:r>
+              <w:t>2016</w:t>
+            </w:r>
+          </w:p>
+        </w:tc>
+        <w:tc>
+          <w:tcPr>
+            <w:tcW w:w="2578" w:type="dxa"/>
+          </w:tcPr>
+          <w:p>
+            <w:r>
+              <w:t>https://www.office.com</w:t>
+            </w:r>
+          </w:p>
+        </w:tc>
+        <w:tc>
+          <w:tcPr>
+            <w:tcW w:w="2202" w:type="dxa"/>
+          </w:tcPr>
+          <w:p>
+            <w:r>
+              <w:t xml:space="preserve">Documentatie </w:t>
+            </w:r>
+            <w:proofErr w:type="spellStart"/>
+            <w:r>
+              <w:t>schrijven</w:t>
+            </w:r>
+            <w:proofErr w:type="spellEnd"/>
+          </w:p>
+        </w:tc>
+      </w:tr>
+      <w:tr>
+        <w:tc>
+          <w:tcPr>
+            <w:tcW w:w="2157" w:type="dxa"/>
+          </w:tcPr>
+          <w:p>
+            <w:r>
+              <w:t>Microsoft Excel</w:t>
+            </w:r>
+          </w:p>
+        </w:tc>
+        <w:tc>
+          <w:tcPr>
+            <w:tcW w:w="2125" w:type="dxa"/>
+          </w:tcPr>
+          <w:p>
+            <w:r>
+              <w:t>2016</w:t>
+            </w:r>
+          </w:p>
+        </w:tc>
+        <w:tc>
+          <w:tcPr>
+            <w:tcW w:w="2578" w:type="dxa"/>
+          </w:tcPr>
+          <w:p>
+            <w:r>
+              <w:t>https://www.office.com</w:t>
+            </w:r>
+          </w:p>
+        </w:tc>
+        <w:tc>
+          <w:tcPr>
+            <w:tcW w:w="2202" w:type="dxa"/>
+          </w:tcPr>
+          <w:p>
+            <w:r>
+              <w:t xml:space="preserve">Planning </w:t>
+            </w:r>
+            <w:proofErr w:type="spellStart"/>
+            <w:r>
+              <w:t>Bijhouden</w:t>
+            </w:r>
+            <w:proofErr w:type="spellEnd"/>
+          </w:p>
+        </w:tc>
+      </w:tr>
+      <w:tr>
+        <w:tc>
+          <w:tcPr>
+            <w:tcW w:w="2157" w:type="dxa"/>
+          </w:tcPr>
+          <w:p>
+            <w:r>
+              <w:t>Microsoft Planner</w:t>
+            </w:r>
+          </w:p>
+        </w:tc>
+        <w:tc>
+          <w:tcPr>
+            <w:tcW w:w="2125" w:type="dxa"/>
+          </w:tcPr>
+          <w:p>
+            <w:r>
+              <w:t>2016</w:t>
+            </w:r>
+          </w:p>
+        </w:tc>
+        <w:tc>
+          <w:tcPr>
+            <w:tcW w:w="2578" w:type="dxa"/>
+          </w:tcPr>
+          <w:p>
+            <w:hyperlink r:id="rId10" w:history="1">
+              <w:r>
+                <w:rPr>
+                  <w:rStyle w:val="Hyperlink"/>
+                </w:rPr>
+                <w:t>Pl</w:t>
+              </w:r>
+              <w:r>
+                <w:rPr>
+                  <w:rStyle w:val="Hyperlink"/>
+                </w:rPr>
+                <w:t>a</w:t>
+              </w:r>
+              <w:r>
+                <w:rPr>
+                  <w:rStyle w:val="Hyperlink"/>
+                </w:rPr>
+                <w:t>nner</w:t>
+              </w:r>
+            </w:hyperlink>
+          </w:p>
+        </w:tc>
+        <w:tc>
+          <w:tcPr>
+            <w:tcW w:w="2202" w:type="dxa"/>
+          </w:tcPr>
+          <w:p>
+            <w:r>
+              <w:t>SCRUM</w:t>
+            </w:r>
+          </w:p>
+        </w:tc>
+      </w:tr>
+    </w:tbl>
+    <w:p/>
+    <w:p>
+      <w:pPr>
+        <w:pStyle w:val="Kop2"/>
+      </w:pPr>
+      <w:bookmarkStart w:id="22" w:name="_Toc514073612"/>
+      <w:r>
+        <w:t>11.2 Documenten</w:t>
+      </w:r>
+      <w:bookmarkEnd w:id="22"/>
+    </w:p>
+    <w:tbl>
+      <w:tblPr>
+        <w:tblStyle w:val="Tabelraster"/>
+        <w:tblW w:w="0" w:type="auto"/>
+        <w:tblLook w:val="04A0" w:firstRow="1" w:lastRow="0" w:firstColumn="1" w:lastColumn="0" w:noHBand="0" w:noVBand="1"/>
+      </w:tblPr>
+      <w:tblGrid>
+        <w:gridCol w:w="3020"/>
+        <w:gridCol w:w="3021"/>
+        <w:gridCol w:w="3021"/>
+      </w:tblGrid>
+      <w:tr>
+        <w:tc>
+          <w:tcPr>
+            <w:tcW w:w="3020" w:type="dxa"/>
+            <w:shd w:val="clear" w:color="auto" w:fill="00B0F0"/>
+          </w:tcPr>
+          <w:p>
+            <w:proofErr w:type="spellStart"/>
+            <w:r>
+              <w:t>Naam</w:t>
+            </w:r>
+            <w:proofErr w:type="spellEnd"/>
+          </w:p>
+        </w:tc>
+        <w:tc>
+          <w:tcPr>
+            <w:tcW w:w="3021" w:type="dxa"/>
+            <w:shd w:val="clear" w:color="auto" w:fill="00B0F0"/>
+          </w:tcPr>
+          <w:p>
+            <w:r>
+              <w:t>Auteur</w:t>
+            </w:r>
+          </w:p>
+        </w:tc>
+        <w:tc>
+          <w:tcPr>
+            <w:tcW w:w="3021" w:type="dxa"/>
+            <w:shd w:val="clear" w:color="auto" w:fill="00B0F0"/>
+          </w:tcPr>
+          <w:p>
+            <w:r>
+              <w:t>Link</w:t>
+            </w:r>
+          </w:p>
+        </w:tc>
+      </w:tr>
+      <w:tr>
+        <w:tc>
+          <w:tcPr>
+            <w:tcW w:w="3020" w:type="dxa"/>
+          </w:tcPr>
+          <w:p>
+            <w:proofErr w:type="spellStart"/>
+            <w:r>
+              <w:lastRenderedPageBreak/>
+              <w:t>Aanwijzingen</w:t>
+            </w:r>
+            <w:proofErr w:type="spellEnd"/>
+            <w:r>
+              <w:t xml:space="preserve"> </w:t>
+            </w:r>
+            <w:proofErr w:type="spellStart"/>
+            <w:r>
+              <w:t>voor</w:t>
+            </w:r>
+            <w:proofErr w:type="spellEnd"/>
+            <w:r>
+              <w:t xml:space="preserve"> het </w:t>
+            </w:r>
+            <w:proofErr w:type="spellStart"/>
+            <w:r>
+              <w:t>uitvoeren</w:t>
+            </w:r>
+            <w:proofErr w:type="spellEnd"/>
+            <w:r>
+              <w:t xml:space="preserve"> van </w:t>
+            </w:r>
+            <w:proofErr w:type="spellStart"/>
+            <w:r>
+              <w:t>examenopdrachten</w:t>
+            </w:r>
+            <w:proofErr w:type="spellEnd"/>
+            <w:r>
+              <w:t xml:space="preserve"> </w:t>
+            </w:r>
+            <w:proofErr w:type="spellStart"/>
+            <w:r>
+              <w:t>bij</w:t>
+            </w:r>
+            <w:proofErr w:type="spellEnd"/>
+            <w:r>
+              <w:t xml:space="preserve"> </w:t>
+            </w:r>
+            <w:proofErr w:type="spellStart"/>
+            <w:r>
+              <w:t>bedrijven</w:t>
+            </w:r>
+            <w:proofErr w:type="spellEnd"/>
+          </w:p>
+        </w:tc>
+        <w:tc>
+          <w:tcPr>
+            <w:tcW w:w="3021" w:type="dxa"/>
+          </w:tcPr>
+          <w:p>
+            <w:r>
+              <w:t xml:space="preserve">Jan </w:t>
+            </w:r>
+            <w:proofErr w:type="spellStart"/>
+            <w:r>
+              <w:t>Zuur</w:t>
+            </w:r>
+            <w:proofErr w:type="spellEnd"/>
+          </w:p>
+        </w:tc>
+        <w:tc>
+          <w:tcPr>
+            <w:tcW w:w="3021" w:type="dxa"/>
+          </w:tcPr>
+          <w:p>
+            <w:hyperlink r:id="rId11" w:anchor="/pdf/viewer/teams/https%3A~2F~2Ffclive.sharepoint.com~2Fsites~2FSection_250070~2FShared%20Documents~2FGeneral~2FAanwijzingen%20voor%20het%20uitvoeren%20van%20examenopdrachten%20bij%20bedrijven.pdf?threadId=19%3A1cf3044aeeec453a8ad5126d18b7b51c%40thread.skype&amp;baseUrl=https%3A~2F~2Ffclive.sharepoint.com~2Fsites~2FSection_250070&amp;fileId=0C8ABD9A-2E87-483F-B0D2-68508C21D0DD&amp;ctx=files&amp;viewerAction=view" w:history="1">
+              <w:proofErr w:type="spellStart"/>
+              <w:r>
+                <w:rPr>
+                  <w:rStyle w:val="Hyperlink"/>
+                </w:rPr>
+                <w:t>Aanwijzingen</w:t>
+              </w:r>
+              <w:proofErr w:type="spellEnd"/>
+              <w:r>
+                <w:rPr>
+                  <w:rStyle w:val="Hyperlink"/>
+                </w:rPr>
+                <w:t xml:space="preserve"> </w:t>
+              </w:r>
+              <w:proofErr w:type="spellStart"/>
+              <w:r>
+                <w:rPr>
+                  <w:rStyle w:val="Hyperlink"/>
+                </w:rPr>
+                <w:t>voor</w:t>
+              </w:r>
+              <w:proofErr w:type="spellEnd"/>
+              <w:r>
+                <w:rPr>
+                  <w:rStyle w:val="Hyperlink"/>
+                </w:rPr>
+                <w:t xml:space="preserve"> het </w:t>
+              </w:r>
+              <w:proofErr w:type="spellStart"/>
+              <w:r>
+                <w:rPr>
+                  <w:rStyle w:val="Hyperlink"/>
+                </w:rPr>
+                <w:t>uitvoeren</w:t>
+              </w:r>
+              <w:proofErr w:type="spellEnd"/>
+              <w:r>
+                <w:rPr>
+                  <w:rStyle w:val="Hyperlink"/>
+                </w:rPr>
+                <w:t xml:space="preserve"> van </w:t>
+              </w:r>
+              <w:proofErr w:type="spellStart"/>
+              <w:r>
+                <w:rPr>
+                  <w:rStyle w:val="Hyperlink"/>
+                </w:rPr>
+                <w:t>examenopdrachten</w:t>
+              </w:r>
+              <w:proofErr w:type="spellEnd"/>
+              <w:r>
+                <w:rPr>
+                  <w:rStyle w:val="Hyperlink"/>
+                </w:rPr>
+                <w:t xml:space="preserve"> </w:t>
+              </w:r>
+              <w:proofErr w:type="spellStart"/>
+              <w:r>
+                <w:rPr>
+                  <w:rStyle w:val="Hyperlink"/>
+                </w:rPr>
+                <w:t>bij</w:t>
+              </w:r>
+              <w:proofErr w:type="spellEnd"/>
+              <w:r>
+                <w:rPr>
+                  <w:rStyle w:val="Hyperlink"/>
+                </w:rPr>
+                <w:t xml:space="preserve"> </w:t>
+              </w:r>
+              <w:proofErr w:type="spellStart"/>
+              <w:r>
+                <w:rPr>
+                  <w:rStyle w:val="Hyperlink"/>
+                </w:rPr>
+                <w:t>bedrijven</w:t>
+              </w:r>
+              <w:proofErr w:type="spellEnd"/>
+            </w:hyperlink>
+          </w:p>
+        </w:tc>
+      </w:tr>
+      <w:tr>
+        <w:tc>
+          <w:tcPr>
+            <w:tcW w:w="3020" w:type="dxa"/>
+          </w:tcPr>
+          <w:p>
+            <w:proofErr w:type="spellStart"/>
+            <w:r>
+              <w:t>Richtlijn</w:t>
+            </w:r>
+            <w:proofErr w:type="spellEnd"/>
+            <w:r>
+              <w:t xml:space="preserve"> </w:t>
+            </w:r>
+            <w:proofErr w:type="spellStart"/>
+            <w:r>
+              <w:t>voor</w:t>
+            </w:r>
+            <w:proofErr w:type="spellEnd"/>
+            <w:r>
+              <w:t xml:space="preserve"> Documentatie</w:t>
+            </w:r>
+          </w:p>
+        </w:tc>
+        <w:tc>
+          <w:tcPr>
+            <w:tcW w:w="3021" w:type="dxa"/>
+          </w:tcPr>
+          <w:p>
+            <w:r>
+              <w:t xml:space="preserve">Jan </w:t>
+            </w:r>
+            <w:proofErr w:type="spellStart"/>
+            <w:r>
+              <w:t>Zuur</w:t>
+            </w:r>
+            <w:proofErr w:type="spellEnd"/>
+          </w:p>
+        </w:tc>
+        <w:tc>
+          <w:tcPr>
+            <w:tcW w:w="3021" w:type="dxa"/>
+          </w:tcPr>
+          <w:p>
+            <w:hyperlink r:id="rId12" w:anchor="/pdf/viewer/teams/https%3A~2F~2Ffclive.sharepoint.com~2Fsites~2FSection_250070~2FShared%20Documents~2FGeneral~2Frichtlijn_voor_documentatie_AO.pdf?threadId=19%3A1cf3044aeeec453a8ad5126d18b7b51c%40thread.skype&amp;baseUrl=https%3A~2F~2Ffclive.sharepoint.com~2Fsites~2FSection_250070&amp;fileId=5451503E-6A39-4344-9217-384FBD89AB67&amp;ctx=files&amp;viewerAction=view" w:history="1">
+              <w:proofErr w:type="spellStart"/>
+              <w:r>
+                <w:rPr>
+                  <w:rStyle w:val="Hyperlink"/>
+                </w:rPr>
+                <w:t>Richtlijn</w:t>
+              </w:r>
+              <w:proofErr w:type="spellEnd"/>
+              <w:r>
+                <w:rPr>
+                  <w:rStyle w:val="Hyperlink"/>
+                </w:rPr>
+                <w:t xml:space="preserve"> </w:t>
+              </w:r>
+              <w:proofErr w:type="spellStart"/>
+              <w:r>
+                <w:rPr>
+                  <w:rStyle w:val="Hyperlink"/>
+                </w:rPr>
+                <w:t>voor</w:t>
+              </w:r>
+              <w:proofErr w:type="spellEnd"/>
+              <w:r>
+                <w:rPr>
+                  <w:rStyle w:val="Hyperlink"/>
+                </w:rPr>
+                <w:t xml:space="preserve"> </w:t>
+              </w:r>
+              <w:proofErr w:type="spellStart"/>
+              <w:r>
+                <w:rPr>
+                  <w:rStyle w:val="Hyperlink"/>
+                </w:rPr>
+                <w:t>documentatie</w:t>
+              </w:r>
+              <w:proofErr w:type="spellEnd"/>
+            </w:hyperlink>
+          </w:p>
+        </w:tc>
+      </w:tr>
+    </w:tbl>
+    <w:p/>
+    <w:p>
+      <w:pPr>
+        <w:pStyle w:val="Kop2"/>
+      </w:pPr>
+      <w:bookmarkStart w:id="23" w:name="_Toc514073613"/>
+      <w:r>
+        <w:t>11.3 Mensen</w:t>
+      </w:r>
+      <w:bookmarkEnd w:id="23"/>
+    </w:p>
+    <w:tbl>
+      <w:tblPr>
+        <w:tblStyle w:val="Tabelraster"/>
+        <w:tblW w:w="0" w:type="auto"/>
+        <w:tblLook w:val="04A0" w:firstRow="1" w:lastRow="0" w:firstColumn="1" w:lastColumn="0" w:noHBand="0" w:noVBand="1"/>
+      </w:tblPr>
+      <w:tblGrid>
+        <w:gridCol w:w="3020"/>
+        <w:gridCol w:w="3021"/>
+        <w:gridCol w:w="3021"/>
+      </w:tblGrid>
+      <w:tr>
+        <w:tc>
+          <w:tcPr>
+            <w:tcW w:w="3020" w:type="dxa"/>
+            <w:shd w:val="clear" w:color="auto" w:fill="00B0F0"/>
+          </w:tcPr>
+          <w:p>
+            <w:proofErr w:type="spellStart"/>
+            <w:r>
+              <w:t>Naam</w:t>
+            </w:r>
+            <w:proofErr w:type="spellEnd"/>
+          </w:p>
+        </w:tc>
+        <w:tc>
+          <w:tcPr>
+            <w:tcW w:w="3021" w:type="dxa"/>
+            <w:shd w:val="clear" w:color="auto" w:fill="00B0F0"/>
+          </w:tcPr>
+          <w:p>
+            <w:r>
+              <w:t>Datum</w:t>
+            </w:r>
+          </w:p>
+        </w:tc>
+        <w:tc>
+          <w:tcPr>
+            <w:tcW w:w="3021" w:type="dxa"/>
+            <w:shd w:val="clear" w:color="auto" w:fill="00B0F0"/>
+          </w:tcPr>
+          <w:p>
+            <w:proofErr w:type="spellStart"/>
+            <w:r>
+              <w:t>Onderwerp</w:t>
+            </w:r>
+            <w:proofErr w:type="spellEnd"/>
+          </w:p>
+        </w:tc>
+      </w:tr>
+      <w:tr>
+        <w:tc>
+          <w:tcPr>
+            <w:tcW w:w="3020" w:type="dxa"/>
+          </w:tcPr>
+          <w:p/>
+        </w:tc>
+        <w:tc>
+          <w:tcPr>
+            <w:tcW w:w="3021" w:type="dxa"/>
+          </w:tcPr>
+          <w:p/>
+        </w:tc>
+        <w:tc>
+          <w:tcPr>
+            <w:tcW w:w="3021" w:type="dxa"/>
+          </w:tcPr>
+          <w:p/>
+        </w:tc>
+      </w:tr>
+      <w:tr>
+        <w:tc>
+          <w:tcPr>
+            <w:tcW w:w="3020" w:type="dxa"/>
+          </w:tcPr>
+          <w:p/>
+        </w:tc>
+        <w:tc>
+          <w:tcPr>
+            <w:tcW w:w="3021" w:type="dxa"/>
+          </w:tcPr>
+          <w:p/>
+        </w:tc>
+        <w:tc>
+          <w:tcPr>
+            <w:tcW w:w="3021" w:type="dxa"/>
+          </w:tcPr>
+          <w:p/>
+        </w:tc>
+      </w:tr>
+      <w:tr>
+        <w:tc>
+          <w:tcPr>
+            <w:tcW w:w="3020" w:type="dxa"/>
+          </w:tcPr>
+          <w:p/>
+        </w:tc>
+        <w:tc>
+          <w:tcPr>
+            <w:tcW w:w="3021" w:type="dxa"/>
+          </w:tcPr>
+          <w:p/>
+        </w:tc>
+        <w:tc>
+          <w:tcPr>
+            <w:tcW w:w="3021" w:type="dxa"/>
+          </w:tcPr>
+          <w:p/>
+        </w:tc>
+      </w:tr>
+    </w:tbl>
+    <w:p/>
+    <w:p/>
     <w:p/>
     <w:sectPr>
-      <w:footerReference w:type="default" r:id="rId10"/>
+      <w:footerReference w:type="default" r:id="rId13"/>
       <w:pgSz w:w="11906" w:h="16838"/>
       <w:pgMar w:top="1417" w:right="1417" w:bottom="1417" w:left="1417" w:header="708" w:footer="708" w:gutter="0"/>
       <w:cols w:space="708"/>
@@ -2398,6 +3742,7 @@
         <w:docPartUnique/>
       </w:docPartObj>
     </w:sdtPr>
+    <w:sdtEndPr/>
     <w:sdtContent>
       <w:p>
         <w:pPr>
@@ -2417,7 +3762,7 @@
           <w:rPr>
             <w:noProof/>
           </w:rPr>
-          <w:t>4</w:t>
+          <w:t>5</w:t>
         </w:r>
         <w:r>
           <w:fldChar w:fldCharType="end"/>
@@ -3180,6 +4525,18 @@
     <w:uiPriority w:val="99"/>
     <w:rsid w:val="001D247B"/>
   </w:style>
+  <w:style w:type="character" w:styleId="GevolgdeHyperlink">
+    <w:name w:val="FollowedHyperlink"/>
+    <w:basedOn w:val="Standaardalinea-lettertype"/>
+    <w:uiPriority w:val="99"/>
+    <w:semiHidden/>
+    <w:unhideWhenUsed/>
+    <w:rsid w:val="00CC084B"/>
+    <w:rPr>
+      <w:color w:val="954F72" w:themeColor="followedHyperlink"/>
+      <w:u w:val="single"/>
+    </w:rPr>
+  </w:style>
 </w:styles>
 </file>
 
@@ -3449,7 +4806,7 @@
 </file>
 
 <file path=customXml/itemProps1.xml><?xml version="1.0" encoding="utf-8"?>
-<ds:datastoreItem xmlns:ds="http://schemas.openxmlformats.org/officeDocument/2006/customXml" ds:itemID="{EB1A1B29-6491-4717-89C2-10700D01785A}">
+<ds:datastoreItem xmlns:ds="http://schemas.openxmlformats.org/officeDocument/2006/customXml" ds:itemID="{8E1BF248-368F-483E-8E8C-13AD7CDC6EBD}">
   <ds:schemaRefs>
     <ds:schemaRef ds:uri="http://schemas.openxmlformats.org/officeDocument/2006/bibliography"/>
   </ds:schemaRefs>

</xml_diff>

<commit_message>
AUTH & TO edit
AUTH & TO edit
</commit_message>
<xml_diff>
--- a/Documentatie BeePlanner/Functioneel Ontwerp 1.0.docx
+++ b/Documentatie BeePlanner/Functioneel Ontwerp 1.0.docx
@@ -3261,26 +3261,161 @@
       </w:r>
       <w:bookmarkEnd w:id="16"/>
     </w:p>
-    <w:p/>
     <w:p>
       <w:pPr>
-        <w:pStyle w:val="Kop1"/>
-      </w:pPr>
-      <w:bookmarkStart w:id="17" w:name="_Toc514073608"/>
-      <w:r>
-        <w:t>9. Vormgeving</w:t>
-      </w:r>
+        <w:pStyle w:val="Kop2"/>
+      </w:pPr>
+      <w:r>
+        <w:t>8.1</w:t>
+      </w:r>
+      <w:r>
+        <w:tab/>
+        <w:t>Home</w:t>
+      </w:r>
+    </w:p>
+    <w:p>
+      <w:r>
+        <w:rPr>
+          <w:noProof/>
+          <w:lang w:eastAsia="nl-NL"/>
+        </w:rPr>
+        <w:drawing>
+          <wp:inline distT="0" distB="0" distL="0" distR="0" wp14:anchorId="5CE52AA6" wp14:editId="0BFBD372">
+            <wp:extent cx="4629150" cy="3257550"/>
+            <wp:effectExtent l="0" t="0" r="0" b="0"/>
+            <wp:docPr id="5" name="Afbeelding 5"/>
+            <wp:cNvGraphicFramePr>
+              <a:graphicFrameLocks xmlns:a="http://schemas.openxmlformats.org/drawingml/2006/main" noChangeAspect="1"/>
+            </wp:cNvGraphicFramePr>
+            <a:graphic xmlns:a="http://schemas.openxmlformats.org/drawingml/2006/main">
+              <a:graphicData uri="http://schemas.openxmlformats.org/drawingml/2006/picture">
+                <pic:pic xmlns:pic="http://schemas.openxmlformats.org/drawingml/2006/picture">
+                  <pic:nvPicPr>
+                    <pic:cNvPr id="1" name=""/>
+                    <pic:cNvPicPr/>
+                  </pic:nvPicPr>
+                  <pic:blipFill>
+                    <a:blip r:embed="rId13"/>
+                    <a:stretch>
+                      <a:fillRect/>
+                    </a:stretch>
+                  </pic:blipFill>
+                  <pic:spPr>
+                    <a:xfrm>
+                      <a:off x="0" y="0"/>
+                      <a:ext cx="4629150" cy="3257550"/>
+                    </a:xfrm>
+                    <a:prstGeom prst="rect">
+                      <a:avLst/>
+                    </a:prstGeom>
+                  </pic:spPr>
+                </pic:pic>
+              </a:graphicData>
+            </a:graphic>
+          </wp:inline>
+        </w:drawing>
+      </w:r>
+    </w:p>
+    <w:p>
+      <w:pPr>
+        <w:pStyle w:val="Lijstalinea"/>
+        <w:numPr>
+          <w:ilvl w:val="0"/>
+          <w:numId w:val="3"/>
+        </w:numPr>
+      </w:pPr>
+      <w:r>
+        <w:lastRenderedPageBreak/>
+        <w:t>Knop 1: Als de gebruiker op deze pagina komt kan deze via de inloggen knop naar de SSO gaan</w:t>
+      </w:r>
+      <w:bookmarkStart w:id="17" w:name="_GoBack"/>
       <w:bookmarkEnd w:id="17"/>
     </w:p>
     <w:p>
-      <w:bookmarkStart w:id="18" w:name="_GoBack"/>
+      <w:pPr>
+        <w:pStyle w:val="Kop2"/>
+      </w:pPr>
+      <w:r>
+        <w:t>8.2</w:t>
+      </w:r>
+      <w:r>
+        <w:tab/>
+        <w:t>Datatable</w:t>
+      </w:r>
     </w:p>
     <w:p>
+      <w:r>
+        <w:rPr>
+          <w:noProof/>
+          <w:lang w:eastAsia="nl-NL"/>
+        </w:rPr>
+        <w:drawing>
+          <wp:inline distT="0" distB="0" distL="0" distR="0">
+            <wp:extent cx="5760720" cy="2438943"/>
+            <wp:effectExtent l="0" t="0" r="0" b="0"/>
+            <wp:docPr id="3" name="Afbeelding 3" descr="C:\xampp\htdocs\BeePlanner\Documentatie BeePlanner\Afbeeldingen\datatable.png"/>
+            <wp:cNvGraphicFramePr>
+              <a:graphicFrameLocks xmlns:a="http://schemas.openxmlformats.org/drawingml/2006/main" noChangeAspect="1"/>
+            </wp:cNvGraphicFramePr>
+            <a:graphic xmlns:a="http://schemas.openxmlformats.org/drawingml/2006/main">
+              <a:graphicData uri="http://schemas.openxmlformats.org/drawingml/2006/picture">
+                <pic:pic xmlns:pic="http://schemas.openxmlformats.org/drawingml/2006/picture">
+                  <pic:nvPicPr>
+                    <pic:cNvPr id="0" name="Picture 1" descr="C:\xampp\htdocs\BeePlanner\Documentatie BeePlanner\Afbeeldingen\datatable.png"/>
+                    <pic:cNvPicPr>
+                      <a:picLocks noChangeAspect="1" noChangeArrowheads="1"/>
+                    </pic:cNvPicPr>
+                  </pic:nvPicPr>
+                  <pic:blipFill>
+                    <a:blip r:embed="rId14">
+                      <a:extLst>
+                        <a:ext uri="{28A0092B-C50C-407E-A947-70E740481C1C}">
+                          <a14:useLocalDpi xmlns:a14="http://schemas.microsoft.com/office/drawing/2010/main" val="0"/>
+                        </a:ext>
+                      </a:extLst>
+                    </a:blip>
+                    <a:srcRect/>
+                    <a:stretch>
+                      <a:fillRect/>
+                    </a:stretch>
+                  </pic:blipFill>
+                  <pic:spPr bwMode="auto">
+                    <a:xfrm>
+                      <a:off x="0" y="0"/>
+                      <a:ext cx="5760720" cy="2438943"/>
+                    </a:xfrm>
+                    <a:prstGeom prst="rect">
+                      <a:avLst/>
+                    </a:prstGeom>
+                    <a:noFill/>
+                    <a:ln>
+                      <a:noFill/>
+                    </a:ln>
+                  </pic:spPr>
+                </pic:pic>
+              </a:graphicData>
+            </a:graphic>
+          </wp:inline>
+        </w:drawing>
+      </w:r>
+    </w:p>
+    <w:p/>
+    <w:p>
       <w:pPr>
         <w:pStyle w:val="Kop1"/>
       </w:pPr>
+      <w:bookmarkStart w:id="18" w:name="_Toc514073608"/>
+      <w:r>
+        <w:t>9. Vormgeving</w:t>
+      </w:r>
+      <w:bookmarkEnd w:id="18"/>
+    </w:p>
+    <w:p/>
+    <w:p>
+      <w:pPr>
+        <w:pStyle w:val="Kop1"/>
+      </w:pPr>
       <w:bookmarkStart w:id="19" w:name="_Toc514073609"/>
-      <w:bookmarkEnd w:id="18"/>
       <w:r>
         <w:t>10. Testplan</w:t>
       </w:r>
@@ -3291,6 +3426,12 @@
         <w:t>Het testplan bevindt zich in de map Documentatie en heet Testplan 1.0.xlsx</w:t>
       </w:r>
     </w:p>
+    <w:p/>
+    <w:p/>
+    <w:p/>
+    <w:p/>
+    <w:p/>
+    <w:p/>
     <w:p>
       <w:pPr>
         <w:pStyle w:val="Kop1"/>
@@ -3301,7 +3442,6 @@
       </w:r>
       <w:bookmarkEnd w:id="20"/>
     </w:p>
-    <w:p/>
     <w:p/>
     <w:p>
       <w:pPr>
@@ -3497,7 +3637,7 @@
             <w:tcW w:w="2578" w:type="dxa"/>
           </w:tcPr>
           <w:p>
-            <w:hyperlink r:id="rId13" w:history="1">
+            <w:hyperlink r:id="rId15" w:history="1">
               <w:r>
                 <w:rPr>
                   <w:rStyle w:val="Hyperlink"/>
@@ -3525,7 +3665,6 @@
           </w:tcPr>
           <w:p>
             <w:r>
-              <w:lastRenderedPageBreak/>
               <w:t>Draw.io</w:t>
             </w:r>
           </w:p>
@@ -3569,6 +3708,7 @@
       </w:pPr>
       <w:bookmarkStart w:id="22" w:name="_Toc514073612"/>
       <w:r>
+        <w:lastRenderedPageBreak/>
         <w:t>11.2 Documenten</w:t>
       </w:r>
       <w:bookmarkEnd w:id="22"/>
@@ -3694,7 +3834,7 @@
             <w:tcW w:w="3021" w:type="dxa"/>
           </w:tcPr>
           <w:p>
-            <w:hyperlink r:id="rId14" w:anchor="/pdf/viewer/teams/https%3A~2F~2Ffclive.sharepoint.com~2Fsites~2FSection_250070~2FShared%20Documents~2FGeneral~2FAanwijzingen%20voor%20het%20uitvoeren%20van%20examenopdrachten%20bij%20bedrijven.pdf?threadId=19%3A1cf3044aeeec453a8ad5126d18b7b51c%40thread.sk" w:history="1">
+            <w:hyperlink r:id="rId16" w:anchor="/pdf/viewer/teams/https%3A~2F~2Ffclive.sharepoint.com~2Fsites~2FSection_250070~2FShared%20Documents~2FGeneral~2FAanwijzingen%20voor%20het%20uitvoeren%20van%20examenopdrachten%20bij%20bedrijven.pdf?threadId=19%3A1cf3044aeeec453a8ad5126d18b7b51c%40thread.sk" w:history="1">
               <w:proofErr w:type="spellStart"/>
               <w:r>
                 <w:rPr>
@@ -3821,7 +3961,7 @@
             <w:tcW w:w="3021" w:type="dxa"/>
           </w:tcPr>
           <w:p>
-            <w:hyperlink r:id="rId15" w:anchor="/pdf/viewer/teams/https%3A~2F~2Ffclive.sharepoint.com~2Fsites~2FSection_250070~2FShared%20Documents~2FGeneral~2Frichtlijn_voor_documentatie_AO.pdf?threadId=19%3A1cf3044aeeec453a8ad5126d18b7b51c%40thread.skype&amp;baseUrl=https%3A~2F~2Ffclive.sharepoint.com~2F" w:history="1">
+            <w:hyperlink r:id="rId17" w:anchor="/pdf/viewer/teams/https%3A~2F~2Ffclive.sharepoint.com~2Fsites~2FSection_250070~2FShared%20Documents~2FGeneral~2Frichtlijn_voor_documentatie_AO.pdf?threadId=19%3A1cf3044aeeec453a8ad5126d18b7b51c%40thread.skype&amp;baseUrl=https%3A~2F~2Ffclive.sharepoint.com~2F" w:history="1">
               <w:proofErr w:type="spellStart"/>
               <w:r>
                 <w:rPr>
@@ -3989,7 +4129,7 @@
     <w:p/>
     <w:p/>
     <w:sectPr>
-      <w:footerReference w:type="default" r:id="rId16"/>
+      <w:footerReference w:type="default" r:id="rId18"/>
       <w:pgSz w:w="11906" w:h="16838"/>
       <w:pgMar w:top="1417" w:right="1417" w:bottom="1417" w:left="1417" w:header="708" w:footer="708" w:gutter="0"/>
       <w:cols w:space="708"/>
@@ -4054,7 +4194,7 @@
           <w:rPr>
             <w:noProof/>
           </w:rPr>
-          <w:t>7</w:t>
+          <w:t>8</w:t>
         </w:r>
         <w:r>
           <w:fldChar w:fldCharType="end"/>
@@ -4098,9 +4238,9 @@
 <file path=word/numbering.xml><?xml version="1.0" encoding="utf-8"?>
 <w:numbering xmlns:wpc="http://schemas.microsoft.com/office/word/2010/wordprocessingCanvas" xmlns:cx="http://schemas.microsoft.com/office/drawing/2014/chartex" xmlns:cx1="http://schemas.microsoft.com/office/drawing/2015/9/8/chartex" xmlns:mc="http://schemas.openxmlformats.org/markup-compatibility/2006" xmlns:o="urn:schemas-microsoft-com:office:office" xmlns:r="http://schemas.openxmlformats.org/officeDocument/2006/relationships" xmlns:m="http://schemas.openxmlformats.org/officeDocument/2006/math" xmlns:v="urn:schemas-microsoft-com:vml" xmlns:wp14="http://schemas.microsoft.com/office/word/2010/wordprocessingDrawing" xmlns:wp="http://schemas.openxmlformats.org/drawingml/2006/wordprocessingDrawing" xmlns:w10="urn:schemas-microsoft-com:office:word" xmlns:w="http://schemas.openxmlformats.org/wordprocessingml/2006/main" xmlns:w14="http://schemas.microsoft.com/office/word/2010/wordml" xmlns:w15="http://schemas.microsoft.com/office/word/2012/wordml" xmlns:w16se="http://schemas.microsoft.com/office/word/2015/wordml/symex" xmlns:wpg="http://schemas.microsoft.com/office/word/2010/wordprocessingGroup" xmlns:wpi="http://schemas.microsoft.com/office/word/2010/wordprocessingInk" xmlns:wne="http://schemas.microsoft.com/office/word/2006/wordml" xmlns:wps="http://schemas.microsoft.com/office/word/2010/wordprocessingShape" mc:Ignorable="w14 w15 w16se wp14">
   <w:abstractNum w:abstractNumId="0" w15:restartNumberingAfterBreak="0">
-    <w:nsid w:val="698428A2"/>
+    <w:nsid w:val="56EA2388"/>
     <w:multiLevelType w:val="hybridMultilevel"/>
-    <w:tmpl w:val="F70C49F0"/>
+    <w:tmpl w:val="B9C424D2"/>
     <w:lvl w:ilvl="0" w:tplc="04130001">
       <w:start w:val="1"/>
       <w:numFmt w:val="bullet"/>
@@ -4211,9 +4351,9 @@
     </w:lvl>
   </w:abstractNum>
   <w:abstractNum w:abstractNumId="1" w15:restartNumberingAfterBreak="0">
-    <w:nsid w:val="786455C2"/>
+    <w:nsid w:val="698428A2"/>
     <w:multiLevelType w:val="hybridMultilevel"/>
-    <w:tmpl w:val="7ECE452E"/>
+    <w:tmpl w:val="F70C49F0"/>
     <w:lvl w:ilvl="0" w:tplc="04130001">
       <w:start w:val="1"/>
       <w:numFmt w:val="bullet"/>
@@ -4323,10 +4463,126 @@
       </w:rPr>
     </w:lvl>
   </w:abstractNum>
+  <w:abstractNum w:abstractNumId="2" w15:restartNumberingAfterBreak="0">
+    <w:nsid w:val="786455C2"/>
+    <w:multiLevelType w:val="hybridMultilevel"/>
+    <w:tmpl w:val="7ECE452E"/>
+    <w:lvl w:ilvl="0" w:tplc="04130001">
+      <w:start w:val="1"/>
+      <w:numFmt w:val="bullet"/>
+      <w:lvlText w:val=""/>
+      <w:lvlJc w:val="left"/>
+      <w:pPr>
+        <w:ind w:left="720" w:hanging="360"/>
+      </w:pPr>
+      <w:rPr>
+        <w:rFonts w:ascii="Symbol" w:hAnsi="Symbol" w:hint="default"/>
+      </w:rPr>
+    </w:lvl>
+    <w:lvl w:ilvl="1" w:tplc="04130003" w:tentative="1">
+      <w:start w:val="1"/>
+      <w:numFmt w:val="bullet"/>
+      <w:lvlText w:val="o"/>
+      <w:lvlJc w:val="left"/>
+      <w:pPr>
+        <w:ind w:left="1440" w:hanging="360"/>
+      </w:pPr>
+      <w:rPr>
+        <w:rFonts w:ascii="Courier New" w:hAnsi="Courier New" w:cs="Courier New" w:hint="default"/>
+      </w:rPr>
+    </w:lvl>
+    <w:lvl w:ilvl="2" w:tplc="04130005" w:tentative="1">
+      <w:start w:val="1"/>
+      <w:numFmt w:val="bullet"/>
+      <w:lvlText w:val=""/>
+      <w:lvlJc w:val="left"/>
+      <w:pPr>
+        <w:ind w:left="2160" w:hanging="360"/>
+      </w:pPr>
+      <w:rPr>
+        <w:rFonts w:ascii="Wingdings" w:hAnsi="Wingdings" w:hint="default"/>
+      </w:rPr>
+    </w:lvl>
+    <w:lvl w:ilvl="3" w:tplc="04130001" w:tentative="1">
+      <w:start w:val="1"/>
+      <w:numFmt w:val="bullet"/>
+      <w:lvlText w:val=""/>
+      <w:lvlJc w:val="left"/>
+      <w:pPr>
+        <w:ind w:left="2880" w:hanging="360"/>
+      </w:pPr>
+      <w:rPr>
+        <w:rFonts w:ascii="Symbol" w:hAnsi="Symbol" w:hint="default"/>
+      </w:rPr>
+    </w:lvl>
+    <w:lvl w:ilvl="4" w:tplc="04130003" w:tentative="1">
+      <w:start w:val="1"/>
+      <w:numFmt w:val="bullet"/>
+      <w:lvlText w:val="o"/>
+      <w:lvlJc w:val="left"/>
+      <w:pPr>
+        <w:ind w:left="3600" w:hanging="360"/>
+      </w:pPr>
+      <w:rPr>
+        <w:rFonts w:ascii="Courier New" w:hAnsi="Courier New" w:cs="Courier New" w:hint="default"/>
+      </w:rPr>
+    </w:lvl>
+    <w:lvl w:ilvl="5" w:tplc="04130005" w:tentative="1">
+      <w:start w:val="1"/>
+      <w:numFmt w:val="bullet"/>
+      <w:lvlText w:val=""/>
+      <w:lvlJc w:val="left"/>
+      <w:pPr>
+        <w:ind w:left="4320" w:hanging="360"/>
+      </w:pPr>
+      <w:rPr>
+        <w:rFonts w:ascii="Wingdings" w:hAnsi="Wingdings" w:hint="default"/>
+      </w:rPr>
+    </w:lvl>
+    <w:lvl w:ilvl="6" w:tplc="04130001" w:tentative="1">
+      <w:start w:val="1"/>
+      <w:numFmt w:val="bullet"/>
+      <w:lvlText w:val=""/>
+      <w:lvlJc w:val="left"/>
+      <w:pPr>
+        <w:ind w:left="5040" w:hanging="360"/>
+      </w:pPr>
+      <w:rPr>
+        <w:rFonts w:ascii="Symbol" w:hAnsi="Symbol" w:hint="default"/>
+      </w:rPr>
+    </w:lvl>
+    <w:lvl w:ilvl="7" w:tplc="04130003" w:tentative="1">
+      <w:start w:val="1"/>
+      <w:numFmt w:val="bullet"/>
+      <w:lvlText w:val="o"/>
+      <w:lvlJc w:val="left"/>
+      <w:pPr>
+        <w:ind w:left="5760" w:hanging="360"/>
+      </w:pPr>
+      <w:rPr>
+        <w:rFonts w:ascii="Courier New" w:hAnsi="Courier New" w:cs="Courier New" w:hint="default"/>
+      </w:rPr>
+    </w:lvl>
+    <w:lvl w:ilvl="8" w:tplc="04130005" w:tentative="1">
+      <w:start w:val="1"/>
+      <w:numFmt w:val="bullet"/>
+      <w:lvlText w:val=""/>
+      <w:lvlJc w:val="left"/>
+      <w:pPr>
+        <w:ind w:left="6480" w:hanging="360"/>
+      </w:pPr>
+      <w:rPr>
+        <w:rFonts w:ascii="Wingdings" w:hAnsi="Wingdings" w:hint="default"/>
+      </w:rPr>
+    </w:lvl>
+  </w:abstractNum>
   <w:num w:numId="1">
+    <w:abstractNumId w:val="2"/>
+  </w:num>
+  <w:num w:numId="2">
     <w:abstractNumId w:val="1"/>
   </w:num>
-  <w:num w:numId="2">
+  <w:num w:numId="3">
     <w:abstractNumId w:val="0"/>
   </w:num>
 </w:numbering>
@@ -5346,7 +5602,7 @@
 </file>
 
 <file path=customXml/itemProps1.xml><?xml version="1.0" encoding="utf-8"?>
-<ds:datastoreItem xmlns:ds="http://schemas.openxmlformats.org/officeDocument/2006/customXml" ds:itemID="{F0933B6F-2C7F-4771-8FEA-6B50EACFD8D4}">
+<ds:datastoreItem xmlns:ds="http://schemas.openxmlformats.org/officeDocument/2006/customXml" ds:itemID="{42758E7A-7364-4533-B756-BF178550333D}">
   <ds:schemaRefs>
     <ds:schemaRef ds:uri="http://schemas.openxmlformats.org/officeDocument/2006/bibliography"/>
   </ds:schemaRefs>

</xml_diff>

<commit_message>
FO & TO Changes, MVC Added
FO & TO Changes, MVC Added
</commit_message>
<xml_diff>
--- a/Documentatie BeePlanner/Functioneel Ontwerp 1.0.docx
+++ b/Documentatie BeePlanner/Functioneel Ontwerp 1.0.docx
@@ -522,7 +522,7 @@
           <w:r>
             <w:fldChar w:fldCharType="separate"/>
           </w:r>
-          <w:hyperlink w:anchor="_Toc514148733" w:history="1">
+          <w:hyperlink w:anchor="_Toc514160307" w:history="1">
             <w:r>
               <w:rPr>
                 <w:rStyle w:val="Hyperlink"/>
@@ -549,7 +549,7 @@
                 <w:noProof/>
                 <w:webHidden/>
               </w:rPr>
-              <w:instrText xml:space="preserve"> PAGEREF _Toc514148733 \h </w:instrText>
+              <w:instrText xml:space="preserve"> PAGEREF _Toc514160307 \h </w:instrText>
             </w:r>
             <w:r>
               <w:rPr>
@@ -593,7 +593,7 @@
               <w:lang w:eastAsia="nl-NL"/>
             </w:rPr>
           </w:pPr>
-          <w:hyperlink w:anchor="_Toc514148734" w:history="1">
+          <w:hyperlink w:anchor="_Toc514160308" w:history="1">
             <w:r>
               <w:rPr>
                 <w:rStyle w:val="Hyperlink"/>
@@ -635,7 +635,7 @@
                 <w:noProof/>
                 <w:webHidden/>
               </w:rPr>
-              <w:instrText xml:space="preserve"> PAGEREF _Toc514148734 \h </w:instrText>
+              <w:instrText xml:space="preserve"> PAGEREF _Toc514160308 \h </w:instrText>
             </w:r>
             <w:r>
               <w:rPr>
@@ -679,7 +679,7 @@
               <w:lang w:eastAsia="nl-NL"/>
             </w:rPr>
           </w:pPr>
-          <w:hyperlink w:anchor="_Toc514148735" w:history="1">
+          <w:hyperlink w:anchor="_Toc514160309" w:history="1">
             <w:r>
               <w:rPr>
                 <w:rStyle w:val="Hyperlink"/>
@@ -721,7 +721,7 @@
                 <w:noProof/>
                 <w:webHidden/>
               </w:rPr>
-              <w:instrText xml:space="preserve"> PAGEREF _Toc514148735 \h </w:instrText>
+              <w:instrText xml:space="preserve"> PAGEREF _Toc514160309 \h </w:instrText>
             </w:r>
             <w:r>
               <w:rPr>
@@ -765,7 +765,7 @@
               <w:lang w:eastAsia="nl-NL"/>
             </w:rPr>
           </w:pPr>
-          <w:hyperlink w:anchor="_Toc514148736" w:history="1">
+          <w:hyperlink w:anchor="_Toc514160310" w:history="1">
             <w:r>
               <w:rPr>
                 <w:rStyle w:val="Hyperlink"/>
@@ -807,7 +807,7 @@
                 <w:noProof/>
                 <w:webHidden/>
               </w:rPr>
-              <w:instrText xml:space="preserve"> PAGEREF _Toc514148736 \h </w:instrText>
+              <w:instrText xml:space="preserve"> PAGEREF _Toc514160310 \h </w:instrText>
             </w:r>
             <w:r>
               <w:rPr>
@@ -851,7 +851,7 @@
               <w:lang w:eastAsia="nl-NL"/>
             </w:rPr>
           </w:pPr>
-          <w:hyperlink w:anchor="_Toc514148737" w:history="1">
+          <w:hyperlink w:anchor="_Toc514160311" w:history="1">
             <w:r>
               <w:rPr>
                 <w:rStyle w:val="Hyperlink"/>
@@ -893,7 +893,7 @@
                 <w:noProof/>
                 <w:webHidden/>
               </w:rPr>
-              <w:instrText xml:space="preserve"> PAGEREF _Toc514148737 \h </w:instrText>
+              <w:instrText xml:space="preserve"> PAGEREF _Toc514160311 \h </w:instrText>
             </w:r>
             <w:r>
               <w:rPr>
@@ -937,7 +937,7 @@
               <w:lang w:eastAsia="nl-NL"/>
             </w:rPr>
           </w:pPr>
-          <w:hyperlink w:anchor="_Toc514148738" w:history="1">
+          <w:hyperlink w:anchor="_Toc514160312" w:history="1">
             <w:r>
               <w:rPr>
                 <w:rStyle w:val="Hyperlink"/>
@@ -979,7 +979,7 @@
                 <w:noProof/>
                 <w:webHidden/>
               </w:rPr>
-              <w:instrText xml:space="preserve"> PAGEREF _Toc514148738 \h </w:instrText>
+              <w:instrText xml:space="preserve"> PAGEREF _Toc514160312 \h </w:instrText>
             </w:r>
             <w:r>
               <w:rPr>
@@ -1022,7 +1022,7 @@
               <w:lang w:eastAsia="nl-NL"/>
             </w:rPr>
           </w:pPr>
-          <w:hyperlink w:anchor="_Toc514148739" w:history="1">
+          <w:hyperlink w:anchor="_Toc514160313" w:history="1">
             <w:r>
               <w:rPr>
                 <w:rStyle w:val="Hyperlink"/>
@@ -1049,7 +1049,7 @@
                 <w:noProof/>
                 <w:webHidden/>
               </w:rPr>
-              <w:instrText xml:space="preserve"> PAGEREF _Toc514148739 \h </w:instrText>
+              <w:instrText xml:space="preserve"> PAGEREF _Toc514160313 \h </w:instrText>
             </w:r>
             <w:r>
               <w:rPr>
@@ -1069,7 +1069,7 @@
                 <w:noProof/>
                 <w:webHidden/>
               </w:rPr>
-              <w:t>4</w:t>
+              <w:t>3</w:t>
             </w:r>
             <w:r>
               <w:rPr>
@@ -1092,7 +1092,7 @@
               <w:lang w:eastAsia="nl-NL"/>
             </w:rPr>
           </w:pPr>
-          <w:hyperlink w:anchor="_Toc514148740" w:history="1">
+          <w:hyperlink w:anchor="_Toc514160314" w:history="1">
             <w:r>
               <w:rPr>
                 <w:rStyle w:val="Hyperlink"/>
@@ -1119,7 +1119,7 @@
                 <w:noProof/>
                 <w:webHidden/>
               </w:rPr>
-              <w:instrText xml:space="preserve"> PAGEREF _Toc514148740 \h </w:instrText>
+              <w:instrText xml:space="preserve"> PAGEREF _Toc514160314 \h </w:instrText>
             </w:r>
             <w:r>
               <w:rPr>
@@ -1139,7 +1139,7 @@
                 <w:noProof/>
                 <w:webHidden/>
               </w:rPr>
-              <w:t>4</w:t>
+              <w:t>3</w:t>
             </w:r>
             <w:r>
               <w:rPr>
@@ -1163,7 +1163,7 @@
               <w:lang w:eastAsia="nl-NL"/>
             </w:rPr>
           </w:pPr>
-          <w:hyperlink w:anchor="_Toc514148741" w:history="1">
+          <w:hyperlink w:anchor="_Toc514160315" w:history="1">
             <w:r>
               <w:rPr>
                 <w:rStyle w:val="Hyperlink"/>
@@ -1207,7 +1207,7 @@
                 <w:noProof/>
                 <w:webHidden/>
               </w:rPr>
-              <w:instrText xml:space="preserve"> PAGEREF _Toc514148741 \h </w:instrText>
+              <w:instrText xml:space="preserve"> PAGEREF _Toc514160315 \h </w:instrText>
             </w:r>
             <w:r>
               <w:rPr>
@@ -1227,7 +1227,7 @@
                 <w:noProof/>
                 <w:webHidden/>
               </w:rPr>
-              <w:t>4</w:t>
+              <w:t>3</w:t>
             </w:r>
             <w:r>
               <w:rPr>
@@ -1251,7 +1251,7 @@
               <w:lang w:eastAsia="nl-NL"/>
             </w:rPr>
           </w:pPr>
-          <w:hyperlink w:anchor="_Toc514148742" w:history="1">
+          <w:hyperlink w:anchor="_Toc514160316" w:history="1">
             <w:r>
               <w:rPr>
                 <w:rStyle w:val="Hyperlink"/>
@@ -1293,7 +1293,7 @@
                 <w:noProof/>
                 <w:webHidden/>
               </w:rPr>
-              <w:instrText xml:space="preserve"> PAGEREF _Toc514148742 \h </w:instrText>
+              <w:instrText xml:space="preserve"> PAGEREF _Toc514160316 \h </w:instrText>
             </w:r>
             <w:r>
               <w:rPr>
@@ -1336,7 +1336,7 @@
               <w:lang w:eastAsia="nl-NL"/>
             </w:rPr>
           </w:pPr>
-          <w:hyperlink w:anchor="_Toc514148743" w:history="1">
+          <w:hyperlink w:anchor="_Toc514160317" w:history="1">
             <w:r>
               <w:rPr>
                 <w:rStyle w:val="Hyperlink"/>
@@ -1363,7 +1363,7 @@
                 <w:noProof/>
                 <w:webHidden/>
               </w:rPr>
-              <w:instrText xml:space="preserve"> PAGEREF _Toc514148743 \h </w:instrText>
+              <w:instrText xml:space="preserve"> PAGEREF _Toc514160317 \h </w:instrText>
             </w:r>
             <w:r>
               <w:rPr>
@@ -1406,7 +1406,7 @@
               <w:lang w:eastAsia="nl-NL"/>
             </w:rPr>
           </w:pPr>
-          <w:hyperlink w:anchor="_Toc514148744" w:history="1">
+          <w:hyperlink w:anchor="_Toc514160318" w:history="1">
             <w:r>
               <w:rPr>
                 <w:rStyle w:val="Hyperlink"/>
@@ -1433,7 +1433,7 @@
                 <w:noProof/>
                 <w:webHidden/>
               </w:rPr>
-              <w:instrText xml:space="preserve"> PAGEREF _Toc514148744 \h </w:instrText>
+              <w:instrText xml:space="preserve"> PAGEREF _Toc514160318 \h </w:instrText>
             </w:r>
             <w:r>
               <w:rPr>
@@ -1476,7 +1476,7 @@
               <w:lang w:eastAsia="nl-NL"/>
             </w:rPr>
           </w:pPr>
-          <w:hyperlink w:anchor="_Toc514148745" w:history="1">
+          <w:hyperlink w:anchor="_Toc514160319" w:history="1">
             <w:r>
               <w:rPr>
                 <w:rStyle w:val="Hyperlink"/>
@@ -1503,7 +1503,7 @@
                 <w:noProof/>
                 <w:webHidden/>
               </w:rPr>
-              <w:instrText xml:space="preserve"> PAGEREF _Toc514148745 \h </w:instrText>
+              <w:instrText xml:space="preserve"> PAGEREF _Toc514160319 \h </w:instrText>
             </w:r>
             <w:r>
               <w:rPr>
@@ -1546,7 +1546,7 @@
               <w:lang w:eastAsia="nl-NL"/>
             </w:rPr>
           </w:pPr>
-          <w:hyperlink w:anchor="_Toc514148746" w:history="1">
+          <w:hyperlink w:anchor="_Toc514160320" w:history="1">
             <w:r>
               <w:rPr>
                 <w:rStyle w:val="Hyperlink"/>
@@ -1573,7 +1573,7 @@
                 <w:noProof/>
                 <w:webHidden/>
               </w:rPr>
-              <w:instrText xml:space="preserve"> PAGEREF _Toc514148746 \h </w:instrText>
+              <w:instrText xml:space="preserve"> PAGEREF _Toc514160320 \h </w:instrText>
             </w:r>
             <w:r>
               <w:rPr>
@@ -1616,7 +1616,7 @@
               <w:lang w:eastAsia="nl-NL"/>
             </w:rPr>
           </w:pPr>
-          <w:hyperlink w:anchor="_Toc514148747" w:history="1">
+          <w:hyperlink w:anchor="_Toc514160321" w:history="1">
             <w:r>
               <w:rPr>
                 <w:rStyle w:val="Hyperlink"/>
@@ -1643,7 +1643,7 @@
                 <w:noProof/>
                 <w:webHidden/>
               </w:rPr>
-              <w:instrText xml:space="preserve"> PAGEREF _Toc514148747 \h </w:instrText>
+              <w:instrText xml:space="preserve"> PAGEREF _Toc514160321 \h </w:instrText>
             </w:r>
             <w:r>
               <w:rPr>
@@ -1686,7 +1686,7 @@
               <w:lang w:eastAsia="nl-NL"/>
             </w:rPr>
           </w:pPr>
-          <w:hyperlink w:anchor="_Toc514148748" w:history="1">
+          <w:hyperlink w:anchor="_Toc514160322" w:history="1">
             <w:r>
               <w:rPr>
                 <w:rStyle w:val="Hyperlink"/>
@@ -1713,7 +1713,7 @@
                 <w:noProof/>
                 <w:webHidden/>
               </w:rPr>
-              <w:instrText xml:space="preserve"> PAGEREF _Toc514148748 \h </w:instrText>
+              <w:instrText xml:space="preserve"> PAGEREF _Toc514160322 \h </w:instrText>
             </w:r>
             <w:r>
               <w:rPr>
@@ -1756,7 +1756,7 @@
               <w:lang w:eastAsia="nl-NL"/>
             </w:rPr>
           </w:pPr>
-          <w:hyperlink w:anchor="_Toc514148749" w:history="1">
+          <w:hyperlink w:anchor="_Toc514160323" w:history="1">
             <w:r>
               <w:rPr>
                 <w:rStyle w:val="Hyperlink"/>
@@ -1783,7 +1783,7 @@
                 <w:noProof/>
                 <w:webHidden/>
               </w:rPr>
-              <w:instrText xml:space="preserve"> PAGEREF _Toc514148749 \h </w:instrText>
+              <w:instrText xml:space="preserve"> PAGEREF _Toc514160323 \h </w:instrText>
             </w:r>
             <w:r>
               <w:rPr>
@@ -1826,7 +1826,7 @@
               <w:lang w:eastAsia="nl-NL"/>
             </w:rPr>
           </w:pPr>
-          <w:hyperlink w:anchor="_Toc514148750" w:history="1">
+          <w:hyperlink w:anchor="_Toc514160324" w:history="1">
             <w:r>
               <w:rPr>
                 <w:rStyle w:val="Hyperlink"/>
@@ -1853,7 +1853,7 @@
                 <w:noProof/>
                 <w:webHidden/>
               </w:rPr>
-              <w:instrText xml:space="preserve"> PAGEREF _Toc514148750 \h </w:instrText>
+              <w:instrText xml:space="preserve"> PAGEREF _Toc514160324 \h </w:instrText>
             </w:r>
             <w:r>
               <w:rPr>
@@ -1896,7 +1896,7 @@
               <w:lang w:eastAsia="nl-NL"/>
             </w:rPr>
           </w:pPr>
-          <w:hyperlink w:anchor="_Toc514148751" w:history="1">
+          <w:hyperlink w:anchor="_Toc514160325" w:history="1">
             <w:r>
               <w:rPr>
                 <w:rStyle w:val="Hyperlink"/>
@@ -1923,7 +1923,7 @@
                 <w:noProof/>
                 <w:webHidden/>
               </w:rPr>
-              <w:instrText xml:space="preserve"> PAGEREF _Toc514148751 \h </w:instrText>
+              <w:instrText xml:space="preserve"> PAGEREF _Toc514160325 \h </w:instrText>
             </w:r>
             <w:r>
               <w:rPr>
@@ -1943,7 +1943,7 @@
                 <w:noProof/>
                 <w:webHidden/>
               </w:rPr>
-              <w:t>6</w:t>
+              <w:t>7</w:t>
             </w:r>
             <w:r>
               <w:rPr>
@@ -1967,7 +1967,7 @@
               <w:lang w:eastAsia="nl-NL"/>
             </w:rPr>
           </w:pPr>
-          <w:hyperlink w:anchor="_Toc514148752" w:history="1">
+          <w:hyperlink w:anchor="_Toc514160326" w:history="1">
             <w:r>
               <w:rPr>
                 <w:rStyle w:val="Hyperlink"/>
@@ -2009,7 +2009,7 @@
                 <w:noProof/>
                 <w:webHidden/>
               </w:rPr>
-              <w:instrText xml:space="preserve"> PAGEREF _Toc514148752 \h </w:instrText>
+              <w:instrText xml:space="preserve"> PAGEREF _Toc514160326 \h </w:instrText>
             </w:r>
             <w:r>
               <w:rPr>
@@ -2029,7 +2029,7 @@
                 <w:noProof/>
                 <w:webHidden/>
               </w:rPr>
-              <w:t>6</w:t>
+              <w:t>7</w:t>
             </w:r>
             <w:r>
               <w:rPr>
@@ -2053,7 +2053,7 @@
               <w:lang w:eastAsia="nl-NL"/>
             </w:rPr>
           </w:pPr>
-          <w:hyperlink w:anchor="_Toc514148753" w:history="1">
+          <w:hyperlink w:anchor="_Toc514160327" w:history="1">
             <w:r>
               <w:rPr>
                 <w:rStyle w:val="Hyperlink"/>
@@ -2095,7 +2095,7 @@
                 <w:noProof/>
                 <w:webHidden/>
               </w:rPr>
-              <w:instrText xml:space="preserve"> PAGEREF _Toc514148753 \h </w:instrText>
+              <w:instrText xml:space="preserve"> PAGEREF _Toc514160327 \h </w:instrText>
             </w:r>
             <w:r>
               <w:rPr>
@@ -2115,7 +2115,7 @@
                 <w:noProof/>
                 <w:webHidden/>
               </w:rPr>
-              <w:t>7</w:t>
+              <w:t>8</w:t>
             </w:r>
             <w:r>
               <w:rPr>
@@ -2138,7 +2138,7 @@
               <w:lang w:eastAsia="nl-NL"/>
             </w:rPr>
           </w:pPr>
-          <w:hyperlink w:anchor="_Toc514148754" w:history="1">
+          <w:hyperlink w:anchor="_Toc514160328" w:history="1">
             <w:r>
               <w:rPr>
                 <w:rStyle w:val="Hyperlink"/>
@@ -2165,7 +2165,7 @@
                 <w:noProof/>
                 <w:webHidden/>
               </w:rPr>
-              <w:instrText xml:space="preserve"> PAGEREF _Toc514148754 \h </w:instrText>
+              <w:instrText xml:space="preserve"> PAGEREF _Toc514160328 \h </w:instrText>
             </w:r>
             <w:r>
               <w:rPr>
@@ -2185,7 +2185,7 @@
                 <w:noProof/>
                 <w:webHidden/>
               </w:rPr>
-              <w:t>7</w:t>
+              <w:t>8</w:t>
             </w:r>
             <w:r>
               <w:rPr>
@@ -2208,7 +2208,7 @@
               <w:lang w:eastAsia="nl-NL"/>
             </w:rPr>
           </w:pPr>
-          <w:hyperlink w:anchor="_Toc514148755" w:history="1">
+          <w:hyperlink w:anchor="_Toc514160329" w:history="1">
             <w:r>
               <w:rPr>
                 <w:rStyle w:val="Hyperlink"/>
@@ -2235,7 +2235,7 @@
                 <w:noProof/>
                 <w:webHidden/>
               </w:rPr>
-              <w:instrText xml:space="preserve"> PAGEREF _Toc514148755 \h </w:instrText>
+              <w:instrText xml:space="preserve"> PAGEREF _Toc514160329 \h </w:instrText>
             </w:r>
             <w:r>
               <w:rPr>
@@ -2255,7 +2255,7 @@
                 <w:noProof/>
                 <w:webHidden/>
               </w:rPr>
-              <w:t>7</w:t>
+              <w:t>8</w:t>
             </w:r>
             <w:r>
               <w:rPr>
@@ -2278,7 +2278,7 @@
               <w:lang w:eastAsia="nl-NL"/>
             </w:rPr>
           </w:pPr>
-          <w:hyperlink w:anchor="_Toc514148756" w:history="1">
+          <w:hyperlink w:anchor="_Toc514160330" w:history="1">
             <w:r>
               <w:rPr>
                 <w:rStyle w:val="Hyperlink"/>
@@ -2305,7 +2305,7 @@
                 <w:noProof/>
                 <w:webHidden/>
               </w:rPr>
-              <w:instrText xml:space="preserve"> PAGEREF _Toc514148756 \h </w:instrText>
+              <w:instrText xml:space="preserve"> PAGEREF _Toc514160330 \h </w:instrText>
             </w:r>
             <w:r>
               <w:rPr>
@@ -2325,7 +2325,7 @@
                 <w:noProof/>
                 <w:webHidden/>
               </w:rPr>
-              <w:t>7</w:t>
+              <w:t>8</w:t>
             </w:r>
             <w:r>
               <w:rPr>
@@ -2348,7 +2348,7 @@
               <w:lang w:eastAsia="nl-NL"/>
             </w:rPr>
           </w:pPr>
-          <w:hyperlink w:anchor="_Toc514148757" w:history="1">
+          <w:hyperlink w:anchor="_Toc514160331" w:history="1">
             <w:r>
               <w:rPr>
                 <w:rStyle w:val="Hyperlink"/>
@@ -2375,7 +2375,7 @@
                 <w:noProof/>
                 <w:webHidden/>
               </w:rPr>
-              <w:instrText xml:space="preserve"> PAGEREF _Toc514148757 \h </w:instrText>
+              <w:instrText xml:space="preserve"> PAGEREF _Toc514160331 \h </w:instrText>
             </w:r>
             <w:r>
               <w:rPr>
@@ -2395,7 +2395,7 @@
                 <w:noProof/>
                 <w:webHidden/>
               </w:rPr>
-              <w:t>7</w:t>
+              <w:t>8</w:t>
             </w:r>
             <w:r>
               <w:rPr>
@@ -2418,7 +2418,7 @@
               <w:lang w:eastAsia="nl-NL"/>
             </w:rPr>
           </w:pPr>
-          <w:hyperlink w:anchor="_Toc514148758" w:history="1">
+          <w:hyperlink w:anchor="_Toc514160332" w:history="1">
             <w:r>
               <w:rPr>
                 <w:rStyle w:val="Hyperlink"/>
@@ -2445,7 +2445,7 @@
                 <w:noProof/>
                 <w:webHidden/>
               </w:rPr>
-              <w:instrText xml:space="preserve"> PAGEREF _Toc514148758 \h </w:instrText>
+              <w:instrText xml:space="preserve"> PAGEREF _Toc514160332 \h </w:instrText>
             </w:r>
             <w:r>
               <w:rPr>
@@ -2465,7 +2465,7 @@
                 <w:noProof/>
                 <w:webHidden/>
               </w:rPr>
-              <w:t>8</w:t>
+              <w:t>9</w:t>
             </w:r>
             <w:r>
               <w:rPr>
@@ -2488,7 +2488,7 @@
               <w:lang w:eastAsia="nl-NL"/>
             </w:rPr>
           </w:pPr>
-          <w:hyperlink w:anchor="_Toc514148759" w:history="1">
+          <w:hyperlink w:anchor="_Toc514160333" w:history="1">
             <w:r>
               <w:rPr>
                 <w:rStyle w:val="Hyperlink"/>
@@ -2515,7 +2515,7 @@
                 <w:noProof/>
                 <w:webHidden/>
               </w:rPr>
-              <w:instrText xml:space="preserve"> PAGEREF _Toc514148759 \h </w:instrText>
+              <w:instrText xml:space="preserve"> PAGEREF _Toc514160333 \h </w:instrText>
             </w:r>
             <w:r>
               <w:rPr>
@@ -2535,7 +2535,7 @@
                 <w:noProof/>
                 <w:webHidden/>
               </w:rPr>
-              <w:t>8</w:t>
+              <w:t>9</w:t>
             </w:r>
             <w:r>
               <w:rPr>
@@ -2563,21 +2563,13 @@
     <w:p/>
     <w:p/>
     <w:p/>
-    <w:p/>
-    <w:p/>
-    <w:p/>
-    <w:p/>
-    <w:p/>
-    <w:p/>
-    <w:p/>
-    <w:p/>
-    <w:p/>
     <w:p>
       <w:pPr>
         <w:pStyle w:val="Kop1"/>
       </w:pPr>
-      <w:bookmarkStart w:id="0" w:name="_Toc514148733"/>
-      <w:r>
+      <w:bookmarkStart w:id="0" w:name="_Toc514160307"/>
+      <w:r>
+        <w:lastRenderedPageBreak/>
         <w:t>1. Algemene informatie</w:t>
       </w:r>
       <w:bookmarkEnd w:id="0"/>
@@ -2586,7 +2578,7 @@
       <w:pPr>
         <w:pStyle w:val="Kop2"/>
       </w:pPr>
-      <w:bookmarkStart w:id="1" w:name="_Toc514148734"/>
+      <w:bookmarkStart w:id="1" w:name="_Toc514160308"/>
       <w:r>
         <w:t>1.1</w:t>
       </w:r>
@@ -2788,7 +2780,7 @@
       <w:pPr>
         <w:pStyle w:val="Kop2"/>
       </w:pPr>
-      <w:bookmarkStart w:id="2" w:name="_Toc514148735"/>
+      <w:bookmarkStart w:id="2" w:name="_Toc514160309"/>
       <w:r>
         <w:t>1.2</w:t>
       </w:r>
@@ -2802,7 +2794,7 @@
       <w:pPr>
         <w:pStyle w:val="Kop3"/>
       </w:pPr>
-      <w:bookmarkStart w:id="3" w:name="_Toc514148736"/>
+      <w:bookmarkStart w:id="3" w:name="_Toc514160310"/>
       <w:r>
         <w:t>1.2.1</w:t>
       </w:r>
@@ -3058,7 +3050,7 @@
       <w:pPr>
         <w:pStyle w:val="Kop3"/>
       </w:pPr>
-      <w:bookmarkStart w:id="4" w:name="_Toc514148737"/>
+      <w:bookmarkStart w:id="4" w:name="_Toc514160311"/>
       <w:r>
         <w:t>1.2.2</w:t>
       </w:r>
@@ -3235,7 +3227,7 @@
       <w:pPr>
         <w:pStyle w:val="Kop2"/>
       </w:pPr>
-      <w:bookmarkStart w:id="5" w:name="_Toc514148738"/>
+      <w:bookmarkStart w:id="5" w:name="_Toc514160312"/>
       <w:r>
         <w:t>1.3</w:t>
       </w:r>
@@ -3258,9 +3250,8 @@
       <w:pPr>
         <w:pStyle w:val="Kop1"/>
       </w:pPr>
-      <w:bookmarkStart w:id="6" w:name="_Toc514148739"/>
-      <w:r>
-        <w:lastRenderedPageBreak/>
+      <w:bookmarkStart w:id="6" w:name="_Toc514160313"/>
+      <w:r>
         <w:t>2. Opdrachtomschrijving</w:t>
       </w:r>
       <w:bookmarkEnd w:id="6"/>
@@ -3290,7 +3281,7 @@
       <w:pPr>
         <w:pStyle w:val="Kop1"/>
       </w:pPr>
-      <w:bookmarkStart w:id="7" w:name="_Toc514148740"/>
+      <w:bookmarkStart w:id="7" w:name="_Toc514160314"/>
       <w:r>
         <w:t>3. Onderdelen</w:t>
       </w:r>
@@ -3304,7 +3295,7 @@
         </w:rPr>
       </w:pPr>
       <w:bookmarkStart w:id="8" w:name="_Toc514052832"/>
-      <w:bookmarkStart w:id="9" w:name="_Toc514148741"/>
+      <w:bookmarkStart w:id="9" w:name="_Toc514160315"/>
       <w:r>
         <w:rPr>
           <w:lang w:val="en-GB"/>
@@ -3323,7 +3314,11 @@
     </w:p>
     <w:p>
       <w:r>
-        <w:t xml:space="preserve">Er wordt ingelogd op de applicatie door middel van een e-mail adres en een wachtwoord, Er kan alleen verbinding worden gemaakt met de applicatie als er gebruik wordt gemaakt van het bedrijfsnetwerk. De authenticatie gaat via de BeeConnect applicatie. Het idee hier achter is dat er een SSO(Single </w:t>
+        <w:t xml:space="preserve">Er wordt ingelogd op de applicatie door middel van een e-mail adres en een wachtwoord, Er kan alleen verbinding worden gemaakt met de applicatie als er gebruik wordt gemaakt van het bedrijfsnetwerk. De authenticatie gaat via de BeeConnect applicatie. Het idee hier achter is dat er </w:t>
+      </w:r>
+      <w:r>
+        <w:lastRenderedPageBreak/>
+        <w:t xml:space="preserve">een SSO(Single </w:t>
       </w:r>
       <w:proofErr w:type="spellStart"/>
       <w:r>
@@ -3338,7 +3333,7 @@
       <w:pPr>
         <w:pStyle w:val="Kop2"/>
       </w:pPr>
-      <w:bookmarkStart w:id="10" w:name="_Toc514148742"/>
+      <w:bookmarkStart w:id="10" w:name="_Toc514160316"/>
       <w:r>
         <w:t>3.2</w:t>
       </w:r>
@@ -3388,7 +3383,7 @@
       <w:pPr>
         <w:pStyle w:val="Kop1"/>
       </w:pPr>
-      <w:bookmarkStart w:id="11" w:name="_Toc514148743"/>
+      <w:bookmarkStart w:id="11" w:name="_Toc514160317"/>
       <w:r>
         <w:t>4. Doel en doelgroep</w:t>
       </w:r>
@@ -3398,7 +3393,7 @@
       <w:pPr>
         <w:pStyle w:val="Kop2"/>
       </w:pPr>
-      <w:bookmarkStart w:id="12" w:name="_Toc514148744"/>
+      <w:bookmarkStart w:id="12" w:name="_Toc514160318"/>
       <w:r>
         <w:t>4.1 Doel</w:t>
       </w:r>
@@ -3413,7 +3408,7 @@
       <w:pPr>
         <w:pStyle w:val="Kop2"/>
       </w:pPr>
-      <w:bookmarkStart w:id="13" w:name="_Toc514148745"/>
+      <w:bookmarkStart w:id="13" w:name="_Toc514160319"/>
       <w:r>
         <w:t>4.2 Doelgroep</w:t>
       </w:r>
@@ -3428,7 +3423,7 @@
       <w:pPr>
         <w:pStyle w:val="Kop1"/>
       </w:pPr>
-      <w:bookmarkStart w:id="14" w:name="_Toc514148746"/>
+      <w:bookmarkStart w:id="14" w:name="_Toc514160320"/>
       <w:r>
         <w:t>5. Onderdelen die niet gemaakt worden</w:t>
       </w:r>
@@ -3443,7 +3438,7 @@
       <w:pPr>
         <w:pStyle w:val="Kop1"/>
       </w:pPr>
-      <w:bookmarkStart w:id="15" w:name="_Toc514148747"/>
+      <w:bookmarkStart w:id="15" w:name="_Toc514160321"/>
       <w:r>
         <w:t>6. Systeemvereisten</w:t>
       </w:r>
@@ -3468,7 +3463,7 @@
       <w:pPr>
         <w:pStyle w:val="Kop1"/>
       </w:pPr>
-      <w:bookmarkStart w:id="16" w:name="_Toc514148748"/>
+      <w:bookmarkStart w:id="16" w:name="_Toc514160322"/>
       <w:r>
         <w:lastRenderedPageBreak/>
         <w:t>7. Programmaverloop</w:t>
@@ -3482,7 +3477,7 @@
       <w:pPr>
         <w:pStyle w:val="Kop2"/>
       </w:pPr>
-      <w:bookmarkStart w:id="17" w:name="_Toc514148749"/>
+      <w:bookmarkStart w:id="17" w:name="_Toc514160323"/>
       <w:r>
         <w:t>7.1 Home</w:t>
       </w:r>
@@ -3495,7 +3490,7 @@
           <w:lang w:eastAsia="nl-NL"/>
         </w:rPr>
         <w:drawing>
-          <wp:inline distT="0" distB="0" distL="0" distR="0" wp14:anchorId="1FA38B63" wp14:editId="602707FD">
+          <wp:inline distT="0" distB="0" distL="0" distR="0" wp14:anchorId="02B865EC" wp14:editId="772AAE80">
             <wp:extent cx="5019675" cy="3819525"/>
             <wp:effectExtent l="0" t="0" r="9525" b="9525"/>
             <wp:docPr id="1" name="Afbeelding 1"/>
@@ -3574,7 +3569,7 @@
       <w:pPr>
         <w:pStyle w:val="Kop2"/>
       </w:pPr>
-      <w:bookmarkStart w:id="18" w:name="_Toc514148750"/>
+      <w:bookmarkStart w:id="18" w:name="_Toc514160324"/>
       <w:r>
         <w:lastRenderedPageBreak/>
         <w:t>7.2 Planner Page</w:t>
@@ -3588,7 +3583,7 @@
           <w:lang w:eastAsia="nl-NL"/>
         </w:rPr>
         <w:drawing>
-          <wp:inline distT="0" distB="0" distL="0" distR="0" wp14:anchorId="546A697F" wp14:editId="115E1F41">
+          <wp:inline distT="0" distB="0" distL="0" distR="0" wp14:anchorId="3B75654E" wp14:editId="21BC3508">
             <wp:extent cx="1476375" cy="3190875"/>
             <wp:effectExtent l="0" t="0" r="9525" b="9525"/>
             <wp:docPr id="2" name="Afbeelding 2"/>
@@ -3661,7 +3656,7 @@
       <w:pPr>
         <w:pStyle w:val="Kop1"/>
       </w:pPr>
-      <w:bookmarkStart w:id="19" w:name="_Toc514148751"/>
+      <w:bookmarkStart w:id="19" w:name="_Toc514160325"/>
       <w:r>
         <w:lastRenderedPageBreak/>
         <w:t>8. Mock ups</w:t>
@@ -3672,7 +3667,7 @@
       <w:pPr>
         <w:pStyle w:val="Kop2"/>
       </w:pPr>
-      <w:bookmarkStart w:id="20" w:name="_Toc514148752"/>
+      <w:bookmarkStart w:id="20" w:name="_Toc514160326"/>
       <w:r>
         <w:t>8.1</w:t>
       </w:r>
@@ -3681,6 +3676,40 @@
         <w:t>Home</w:t>
       </w:r>
       <w:bookmarkEnd w:id="20"/>
+    </w:p>
+    <w:p>
+      <w:bookmarkStart w:id="21" w:name="_GoBack"/>
+      <w:r>
+        <w:rPr>
+          <w:noProof/>
+          <w:lang w:eastAsia="nl-NL"/>
+        </w:rPr>
+        <w:pict>
+          <v:shapetype id="_x0000_t75" coordsize="21600,21600" o:spt="75" o:preferrelative="t" path="m@4@5l@4@11@9@11@9@5xe" filled="f" stroked="f">
+            <v:stroke joinstyle="miter"/>
+            <v:formulas>
+              <v:f eqn="if lineDrawn pixelLineWidth 0"/>
+              <v:f eqn="sum @0 1 0"/>
+              <v:f eqn="sum 0 0 @1"/>
+              <v:f eqn="prod @2 1 2"/>
+              <v:f eqn="prod @3 21600 pixelWidth"/>
+              <v:f eqn="prod @3 21600 pixelHeight"/>
+              <v:f eqn="sum @0 0 1"/>
+              <v:f eqn="prod @6 1 2"/>
+              <v:f eqn="prod @7 21600 pixelWidth"/>
+              <v:f eqn="sum @8 21600 0"/>
+              <v:f eqn="prod @7 21600 pixelHeight"/>
+              <v:f eqn="sum @10 21600 0"/>
+            </v:formulas>
+            <v:path o:extrusionok="f" gradientshapeok="t" o:connecttype="rect"/>
+            <o:lock v:ext="edit" aspectratio="t"/>
+          </v:shapetype>
+          <v:shape id="_x0000_i1037" type="#_x0000_t75" style="width:364.5pt;height:256.5pt">
+            <v:imagedata r:id="rId13" o:title="homepage"/>
+          </v:shape>
+        </w:pict>
+      </w:r>
+      <w:bookmarkEnd w:id="21"/>
     </w:p>
     <w:p>
       <w:r>
@@ -3689,50 +3718,7 @@
           <w:lang w:eastAsia="nl-NL"/>
         </w:rPr>
         <w:drawing>
-          <wp:inline distT="0" distB="0" distL="0" distR="0" wp14:anchorId="62E1CC97" wp14:editId="0B729DBE">
-            <wp:extent cx="4629150" cy="3257550"/>
-            <wp:effectExtent l="0" t="0" r="0" b="0"/>
-            <wp:docPr id="5" name="Afbeelding 5"/>
-            <wp:cNvGraphicFramePr>
-              <a:graphicFrameLocks xmlns:a="http://schemas.openxmlformats.org/drawingml/2006/main" noChangeAspect="1"/>
-            </wp:cNvGraphicFramePr>
-            <a:graphic xmlns:a="http://schemas.openxmlformats.org/drawingml/2006/main">
-              <a:graphicData uri="http://schemas.openxmlformats.org/drawingml/2006/picture">
-                <pic:pic xmlns:pic="http://schemas.openxmlformats.org/drawingml/2006/picture">
-                  <pic:nvPicPr>
-                    <pic:cNvPr id="1" name=""/>
-                    <pic:cNvPicPr/>
-                  </pic:nvPicPr>
-                  <pic:blipFill>
-                    <a:blip r:embed="rId13"/>
-                    <a:stretch>
-                      <a:fillRect/>
-                    </a:stretch>
-                  </pic:blipFill>
-                  <pic:spPr>
-                    <a:xfrm>
-                      <a:off x="0" y="0"/>
-                      <a:ext cx="4629150" cy="3257550"/>
-                    </a:xfrm>
-                    <a:prstGeom prst="rect">
-                      <a:avLst/>
-                    </a:prstGeom>
-                  </pic:spPr>
-                </pic:pic>
-              </a:graphicData>
-            </a:graphic>
-          </wp:inline>
-        </w:drawing>
-      </w:r>
-    </w:p>
-    <w:p>
-      <w:r>
-        <w:rPr>
-          <w:noProof/>
-          <w:lang w:eastAsia="nl-NL"/>
-        </w:rPr>
-        <w:drawing>
-          <wp:inline distT="0" distB="0" distL="0" distR="0">
+          <wp:inline distT="0" distB="0" distL="0" distR="0" wp14:anchorId="60BADADA" wp14:editId="7B6ABD53">
             <wp:extent cx="5760720" cy="2883376"/>
             <wp:effectExtent l="0" t="0" r="0" b="0"/>
             <wp:docPr id="6" name="Afbeelding 6" descr="C:\xampp\htdocs\BeePlanner\Documentatie BeePlanner\Afbeeldingen\beeconnect.png"/>
@@ -3863,7 +3849,7 @@
       <w:pPr>
         <w:pStyle w:val="Kop2"/>
       </w:pPr>
-      <w:bookmarkStart w:id="21" w:name="_Toc514148753"/>
+      <w:bookmarkStart w:id="22" w:name="_Toc514160327"/>
       <w:r>
         <w:lastRenderedPageBreak/>
         <w:t>8.2</w:t>
@@ -3872,36 +3858,16 @@
         <w:tab/>
         <w:t>Datatable</w:t>
       </w:r>
-      <w:bookmarkEnd w:id="21"/>
-    </w:p>
-    <w:p>
+      <w:bookmarkEnd w:id="22"/>
       <w:r>
         <w:pict>
-          <v:shapetype id="_x0000_t75" coordsize="21600,21600" o:spt="75" o:preferrelative="t" path="m@4@5l@4@11@9@11@9@5xe" filled="f" stroked="f">
-            <v:stroke joinstyle="miter"/>
-            <v:formulas>
-              <v:f eqn="if lineDrawn pixelLineWidth 0"/>
-              <v:f eqn="sum @0 1 0"/>
-              <v:f eqn="sum 0 0 @1"/>
-              <v:f eqn="prod @2 1 2"/>
-              <v:f eqn="prod @3 21600 pixelWidth"/>
-              <v:f eqn="prod @3 21600 pixelHeight"/>
-              <v:f eqn="sum @0 0 1"/>
-              <v:f eqn="prod @6 1 2"/>
-              <v:f eqn="prod @7 21600 pixelWidth"/>
-              <v:f eqn="sum @8 21600 0"/>
-              <v:f eqn="prod @7 21600 pixelHeight"/>
-              <v:f eqn="sum @10 21600 0"/>
-            </v:formulas>
-            <v:path o:extrusionok="f" gradientshapeok="t" o:connecttype="rect"/>
-            <o:lock v:ext="edit" aspectratio="t"/>
-          </v:shapetype>
-          <v:shape id="_x0000_i1028" type="#_x0000_t75" style="width:453.75pt;height:192pt">
-            <v:imagedata r:id="rId15" o:title="datatable3"/>
+          <v:shape id="_x0000_i1033" type="#_x0000_t75" style="width:453.75pt;height:192pt">
+            <v:imagedata r:id="rId15" o:title="datatablev1.1"/>
           </v:shape>
         </w:pict>
       </w:r>
     </w:p>
+    <w:p/>
     <w:p>
       <w:pPr>
         <w:pStyle w:val="Lijstalinea"/>
@@ -3960,22 +3926,7 @@
         <w:t>Knop</w:t>
       </w:r>
       <w:r>
-        <w:t xml:space="preserve"> 3: </w:t>
-      </w:r>
-      <w:r>
-        <w:t xml:space="preserve">Via de </w:t>
-      </w:r>
-      <w:r>
-        <w:t>Volgende</w:t>
-      </w:r>
-      <w:r>
-        <w:t xml:space="preserve"> week button wordt er een nieuw overzicht gegenereerd op basis van een weeknummer</w:t>
-      </w:r>
-      <w:r>
-        <w:t xml:space="preserve"> dat hoger</w:t>
-      </w:r>
-      <w:r>
-        <w:t xml:space="preserve"> is dan het momenteel weergegeven overzicht.</w:t>
+        <w:t xml:space="preserve"> 3: Via de Volgende week button wordt er een nieuw overzicht gegenereerd op basis van een weeknummer dat hoger is dan het momenteel weergegeven overzicht.</w:t>
       </w:r>
     </w:p>
     <w:p>
@@ -4021,55 +3972,218 @@
       <w:pPr>
         <w:pStyle w:val="Kop1"/>
       </w:pPr>
-      <w:bookmarkStart w:id="22" w:name="_Toc514148754"/>
-      <w:r>
-        <w:t xml:space="preserve">9. </w:t>
-      </w:r>
-      <w:bookmarkStart w:id="23" w:name="_GoBack"/>
-      <w:r>
-        <w:t>Vormgeving</w:t>
-      </w:r>
-      <w:bookmarkEnd w:id="22"/>
+      <w:bookmarkStart w:id="23" w:name="_Toc514160328"/>
+      <w:r>
+        <w:t>9. Vormgeving</w:t>
+      </w:r>
       <w:bookmarkEnd w:id="23"/>
     </w:p>
-    <w:p/>
-    <w:p>
-      <w:pPr>
-        <w:pStyle w:val="Kop1"/>
-      </w:pPr>
-      <w:bookmarkStart w:id="24" w:name="_Toc514148755"/>
-      <w:r>
-        <w:t>10. Testplan</w:t>
-      </w:r>
-      <w:bookmarkEnd w:id="24"/>
-    </w:p>
-    <w:p>
-      <w:r>
-        <w:t>Het testplan bevindt zich in de map Documentatie en heet Testplan 1.0.xlsx</w:t>
-      </w:r>
+    <w:p>
+      <w:pPr>
+        <w:pStyle w:val="Kop2"/>
+      </w:pPr>
+      <w:r>
+        <w:t>9.1 Lettertype</w:t>
+      </w:r>
+    </w:p>
+    <w:p>
+      <w:r>
+        <w:t xml:space="preserve">Het lettertype voor de applicatie gaat </w:t>
+      </w:r>
+      <w:proofErr w:type="spellStart"/>
+      <w:r>
+        <w:rPr>
+          <w:rFonts w:ascii="Arial" w:hAnsi="Arial" w:cs="Arial"/>
+        </w:rPr>
+        <w:t>Arial</w:t>
+      </w:r>
+      <w:proofErr w:type="spellEnd"/>
+      <w:r>
+        <w:t xml:space="preserve"> worden.</w:t>
+      </w:r>
+    </w:p>
+    <w:p>
+      <w:r>
+        <w:t>Voorbeeld:</w:t>
+      </w:r>
+    </w:p>
+    <w:p>
+      <w:r>
+        <w:rPr>
+          <w:noProof/>
+          <w:lang w:eastAsia="nl-NL"/>
+        </w:rPr>
+        <w:drawing>
+          <wp:inline distT="0" distB="0" distL="0" distR="0">
+            <wp:extent cx="2266950" cy="811064"/>
+            <wp:effectExtent l="0" t="0" r="0" b="8255"/>
+            <wp:docPr id="3" name="Afbeelding 3" descr="Image result for Arial font example"/>
+            <wp:cNvGraphicFramePr>
+              <a:graphicFrameLocks xmlns:a="http://schemas.openxmlformats.org/drawingml/2006/main" noChangeAspect="1"/>
+            </wp:cNvGraphicFramePr>
+            <a:graphic xmlns:a="http://schemas.openxmlformats.org/drawingml/2006/main">
+              <a:graphicData uri="http://schemas.openxmlformats.org/drawingml/2006/picture">
+                <pic:pic xmlns:pic="http://schemas.openxmlformats.org/drawingml/2006/picture">
+                  <pic:nvPicPr>
+                    <pic:cNvPr id="0" name="Picture 4" descr="Image result for Arial font example"/>
+                    <pic:cNvPicPr>
+                      <a:picLocks noChangeAspect="1" noChangeArrowheads="1"/>
+                    </pic:cNvPicPr>
+                  </pic:nvPicPr>
+                  <pic:blipFill>
+                    <a:blip r:embed="rId16">
+                      <a:extLst>
+                        <a:ext uri="{28A0092B-C50C-407E-A947-70E740481C1C}">
+                          <a14:useLocalDpi xmlns:a14="http://schemas.microsoft.com/office/drawing/2010/main" val="0"/>
+                        </a:ext>
+                      </a:extLst>
+                    </a:blip>
+                    <a:srcRect/>
+                    <a:stretch>
+                      <a:fillRect/>
+                    </a:stretch>
+                  </pic:blipFill>
+                  <pic:spPr bwMode="auto">
+                    <a:xfrm>
+                      <a:off x="0" y="0"/>
+                      <a:ext cx="2277118" cy="814702"/>
+                    </a:xfrm>
+                    <a:prstGeom prst="rect">
+                      <a:avLst/>
+                    </a:prstGeom>
+                    <a:noFill/>
+                    <a:ln>
+                      <a:noFill/>
+                    </a:ln>
+                  </pic:spPr>
+                </pic:pic>
+              </a:graphicData>
+            </a:graphic>
+          </wp:inline>
+        </w:drawing>
+      </w:r>
+    </w:p>
+    <w:p>
+      <w:pPr>
+        <w:pStyle w:val="Kop2"/>
+      </w:pPr>
+    </w:p>
+    <w:p>
+      <w:pPr>
+        <w:pStyle w:val="Kop2"/>
+      </w:pPr>
+    </w:p>
+    <w:p>
+      <w:pPr>
+        <w:pStyle w:val="Kop2"/>
+      </w:pPr>
     </w:p>
     <w:p/>
     <w:p/>
+    <w:p>
+      <w:pPr>
+        <w:pStyle w:val="Kop2"/>
+      </w:pPr>
+    </w:p>
+    <w:p>
+      <w:pPr>
+        <w:rPr>
+          <w:rFonts w:asciiTheme="majorHAnsi" w:eastAsiaTheme="majorEastAsia" w:hAnsiTheme="majorHAnsi" w:cstheme="majorBidi"/>
+          <w:color w:val="2E74B5" w:themeColor="accent1" w:themeShade="BF"/>
+          <w:sz w:val="26"/>
+          <w:szCs w:val="26"/>
+        </w:rPr>
+      </w:pPr>
+    </w:p>
     <w:p/>
+    <w:p>
+      <w:pPr>
+        <w:pStyle w:val="Kop2"/>
+      </w:pPr>
+      <w:r>
+        <w:lastRenderedPageBreak/>
+        <w:t>9.2 Huisstijl</w:t>
+      </w:r>
+    </w:p>
+    <w:p>
+      <w:r>
+        <w:t>De huisstijl van BeeWizer.nl wordt aangehouden.</w:t>
+      </w:r>
+    </w:p>
+    <w:p>
+      <w:r>
+        <w:rPr>
+          <w:noProof/>
+          <w:lang w:eastAsia="nl-NL"/>
+        </w:rPr>
+        <w:drawing>
+          <wp:inline distT="0" distB="0" distL="0" distR="0" wp14:anchorId="7F603122" wp14:editId="74C8722D">
+            <wp:extent cx="5760720" cy="2813685"/>
+            <wp:effectExtent l="0" t="0" r="0" b="5715"/>
+            <wp:docPr id="4" name="Afbeelding 4"/>
+            <wp:cNvGraphicFramePr>
+              <a:graphicFrameLocks xmlns:a="http://schemas.openxmlformats.org/drawingml/2006/main" noChangeAspect="1"/>
+            </wp:cNvGraphicFramePr>
+            <a:graphic xmlns:a="http://schemas.openxmlformats.org/drawingml/2006/main">
+              <a:graphicData uri="http://schemas.openxmlformats.org/drawingml/2006/picture">
+                <pic:pic xmlns:pic="http://schemas.openxmlformats.org/drawingml/2006/picture">
+                  <pic:nvPicPr>
+                    <pic:cNvPr id="1" name=""/>
+                    <pic:cNvPicPr/>
+                  </pic:nvPicPr>
+                  <pic:blipFill>
+                    <a:blip r:embed="rId17"/>
+                    <a:stretch>
+                      <a:fillRect/>
+                    </a:stretch>
+                  </pic:blipFill>
+                  <pic:spPr>
+                    <a:xfrm>
+                      <a:off x="0" y="0"/>
+                      <a:ext cx="5760720" cy="2813685"/>
+                    </a:xfrm>
+                    <a:prstGeom prst="rect">
+                      <a:avLst/>
+                    </a:prstGeom>
+                  </pic:spPr>
+                </pic:pic>
+              </a:graphicData>
+            </a:graphic>
+          </wp:inline>
+        </w:drawing>
+      </w:r>
+    </w:p>
+    <w:p>
+      <w:pPr>
+        <w:pStyle w:val="Kop1"/>
+      </w:pPr>
+      <w:bookmarkStart w:id="24" w:name="_Toc514160329"/>
+      <w:r>
+        <w:t>10. Testplan</w:t>
+      </w:r>
+      <w:bookmarkEnd w:id="24"/>
+    </w:p>
+    <w:p>
+      <w:r>
+        <w:t>Het testplan bevindt zich in de map Documentatie en heet Testplan 1.0.xlsx</w:t>
+      </w:r>
+    </w:p>
+    <w:p>
+      <w:pPr>
+        <w:pStyle w:val="Kop1"/>
+      </w:pPr>
+      <w:bookmarkStart w:id="25" w:name="_Toc514160330"/>
+      <w:r>
+        <w:t>11. Bronnen</w:t>
+      </w:r>
+      <w:bookmarkEnd w:id="25"/>
+    </w:p>
     <w:p/>
-    <w:p/>
-    <w:p/>
-    <w:p>
-      <w:pPr>
-        <w:pStyle w:val="Kop1"/>
-      </w:pPr>
-      <w:bookmarkStart w:id="25" w:name="_Toc514148756"/>
-      <w:r>
-        <w:t>11. Bronnen</w:t>
-      </w:r>
-      <w:bookmarkEnd w:id="25"/>
-    </w:p>
-    <w:p/>
     <w:p>
       <w:pPr>
         <w:pStyle w:val="Kop2"/>
       </w:pPr>
-      <w:bookmarkStart w:id="26" w:name="_Toc514148757"/>
+      <w:bookmarkStart w:id="26" w:name="_Toc514160331"/>
       <w:r>
         <w:t>11.1 Programma’s</w:t>
       </w:r>
@@ -4193,7 +4307,6 @@
           </w:tcPr>
           <w:p>
             <w:r>
-              <w:lastRenderedPageBreak/>
               <w:t>Microsoft Excel</w:t>
             </w:r>
           </w:p>
@@ -4260,7 +4373,7 @@
             <w:tcW w:w="2578" w:type="dxa"/>
           </w:tcPr>
           <w:p>
-            <w:hyperlink r:id="rId16" w:history="1">
+            <w:hyperlink r:id="rId18" w:history="1">
               <w:r>
                 <w:rPr>
                   <w:rStyle w:val="Hyperlink"/>
@@ -4349,7 +4462,7 @@
             <w:tcW w:w="2578" w:type="dxa"/>
           </w:tcPr>
           <w:p>
-            <w:hyperlink r:id="rId17" w:history="1">
+            <w:hyperlink r:id="rId19" w:history="1">
               <w:r>
                 <w:rPr>
                   <w:rStyle w:val="Hyperlink"/>
@@ -4386,7 +4499,7 @@
       <w:pPr>
         <w:pStyle w:val="Kop2"/>
       </w:pPr>
-      <w:bookmarkStart w:id="27" w:name="_Toc514148758"/>
+      <w:bookmarkStart w:id="27" w:name="_Toc514160332"/>
       <w:r>
         <w:t>11.2 Documenten</w:t>
       </w:r>
@@ -4513,7 +4626,7 @@
             <w:tcW w:w="3021" w:type="dxa"/>
           </w:tcPr>
           <w:p>
-            <w:hyperlink r:id="rId18" w:anchor="/pdf/viewer/teams/https%3A~2F~2Ffclive.sharepoint.com~2Fsites~2FSection_250070~2FShared%20Documents~2FGeneral~2FAanwijzingen%20voor%20het%20uitvoeren%20van%20examenopdrachten%20bij%20bedrijven.pdf?threadId=19%3A1cf3044aeeec453a8ad5126d18b7b51c%40thread.sk" w:history="1">
+            <w:hyperlink r:id="rId20" w:anchor="/pdf/viewer/teams/https%3A~2F~2Ffclive.sharepoint.com~2Fsites~2FSection_250070~2FShared%20Documents~2FGeneral~2FAanwijzingen%20voor%20het%20uitvoeren%20van%20examenopdrachten%20bij%20bedrijven.pdf?threadId=19%3A1cf3044aeeec453a8ad5126d18b7b51c%40thread.sk" w:history="1">
               <w:proofErr w:type="spellStart"/>
               <w:r>
                 <w:rPr>
@@ -4640,7 +4753,7 @@
             <w:tcW w:w="3021" w:type="dxa"/>
           </w:tcPr>
           <w:p>
-            <w:hyperlink r:id="rId19" w:anchor="/pdf/viewer/teams/https%3A~2F~2Ffclive.sharepoint.com~2Fsites~2FSection_250070~2FShared%20Documents~2FGeneral~2Frichtlijn_voor_documentatie_AO.pdf?threadId=19%3A1cf3044aeeec453a8ad5126d18b7b51c%40thread.skype&amp;baseUrl=https%3A~2F~2Ffclive.sharepoint.com~2F" w:history="1">
+            <w:hyperlink r:id="rId21" w:anchor="/pdf/viewer/teams/https%3A~2F~2Ffclive.sharepoint.com~2Fsites~2FSection_250070~2FShared%20Documents~2FGeneral~2Frichtlijn_voor_documentatie_AO.pdf?threadId=19%3A1cf3044aeeec453a8ad5126d18b7b51c%40thread.skype&amp;baseUrl=https%3A~2F~2Ffclive.sharepoint.com~2F" w:history="1">
               <w:proofErr w:type="spellStart"/>
               <w:r>
                 <w:rPr>
@@ -4687,7 +4800,12 @@
       <w:pPr>
         <w:pStyle w:val="Kop2"/>
       </w:pPr>
-      <w:bookmarkStart w:id="28" w:name="_Toc514148759"/>
+      <w:bookmarkStart w:id="28" w:name="_Toc514160333"/>
+    </w:p>
+    <w:p>
+      <w:pPr>
+        <w:pStyle w:val="Kop2"/>
+      </w:pPr>
       <w:r>
         <w:t>11.3 Mensen</w:t>
       </w:r>
@@ -4808,7 +4926,7 @@
     <w:p/>
     <w:p/>
     <w:sectPr>
-      <w:footerReference w:type="default" r:id="rId20"/>
+      <w:footerReference w:type="default" r:id="rId22"/>
       <w:pgSz w:w="11906" w:h="16838"/>
       <w:pgMar w:top="1417" w:right="1417" w:bottom="1417" w:left="1417" w:header="708" w:footer="708" w:gutter="0"/>
       <w:cols w:space="708"/>
@@ -4873,7 +4991,7 @@
           <w:rPr>
             <w:noProof/>
           </w:rPr>
-          <w:t>9</w:t>
+          <w:t>10</w:t>
         </w:r>
         <w:r>
           <w:fldChar w:fldCharType="end"/>
@@ -6397,7 +6515,7 @@
 </file>
 
 <file path=customXml/itemProps1.xml><?xml version="1.0" encoding="utf-8"?>
-<ds:datastoreItem xmlns:ds="http://schemas.openxmlformats.org/officeDocument/2006/customXml" ds:itemID="{79BC7D72-C082-469A-88E1-B83502B37728}">
+<ds:datastoreItem xmlns:ds="http://schemas.openxmlformats.org/officeDocument/2006/customXml" ds:itemID="{B8FB4C18-9608-448C-AD54-5BBEFFF63AA8}">
   <ds:schemaRefs>
     <ds:schemaRef ds:uri="http://schemas.openxmlformats.org/officeDocument/2006/bibliography"/>
   </ds:schemaRefs>

</xml_diff>